<commit_message>
Fin de la gestion des comptes utilisateurs
</commit_message>
<xml_diff>
--- a/01TDAdminLinux.docx
+++ b/01TDAdminLinux.docx
@@ -205,20 +205,17 @@
     </w:p>
     <w:p>
       <w:pPr>
-        <w:rPr>
-          <w:rFonts w:ascii="Courier New" w:hAnsi="Courier New" w:cs="Courier New"/>
-          <w:b/>
-          <w:color w:val="0070C0"/>
-        </w:rPr>
+        <w:pStyle w:val="PrformatHTML"/>
+        <w:pBdr>
+          <w:top w:val="dashed" w:sz="6" w:space="12" w:color="CC2244"/>
+          <w:left w:val="dashed" w:sz="6" w:space="12" w:color="CC2244"/>
+          <w:bottom w:val="dashed" w:sz="6" w:space="12" w:color="CC2244"/>
+          <w:right w:val="dashed" w:sz="6" w:space="12" w:color="CC2244"/>
+        </w:pBdr>
       </w:pPr>
       <w:proofErr w:type="spellStart"/>
       <w:proofErr w:type="gramStart"/>
       <w:r>
-        <w:rPr>
-          <w:rFonts w:ascii="Courier New" w:hAnsi="Courier New" w:cs="Courier New"/>
-          <w:b/>
-          <w:color w:val="0070C0"/>
-        </w:rPr>
         <w:t>pwd</w:t>
       </w:r>
       <w:proofErr w:type="spellEnd"/>
@@ -255,19 +252,22 @@
     </w:p>
     <w:p>
       <w:pPr>
-        <w:rPr>
-          <w:rFonts w:ascii="Courier New" w:hAnsi="Courier New" w:cs="Courier New"/>
-          <w:b/>
-          <w:color w:val="0070C0"/>
+        <w:pStyle w:val="PrformatHTML"/>
+        <w:pBdr>
+          <w:top w:val="dashed" w:sz="6" w:space="12" w:color="CC2244"/>
+          <w:left w:val="dashed" w:sz="6" w:space="12" w:color="CC2244"/>
+          <w:bottom w:val="dashed" w:sz="6" w:space="12" w:color="CC2244"/>
+          <w:right w:val="dashed" w:sz="6" w:space="12" w:color="CC2244"/>
+        </w:pBdr>
+        <w:rPr>
+          <w:lang w:val="en-US"/>
         </w:rPr>
       </w:pPr>
       <w:proofErr w:type="spellStart"/>
       <w:proofErr w:type="gramStart"/>
       <w:r>
         <w:rPr>
-          <w:rFonts w:ascii="Courier New" w:hAnsi="Courier New" w:cs="Courier New"/>
-          <w:b/>
-          <w:color w:val="0070C0"/>
+          <w:lang w:val="en-US"/>
         </w:rPr>
         <w:t>whoami</w:t>
       </w:r>
@@ -292,19 +292,22 @@
     </w:p>
     <w:p>
       <w:pPr>
-        <w:rPr>
-          <w:rFonts w:ascii="Courier New" w:hAnsi="Courier New" w:cs="Courier New"/>
-          <w:b/>
-          <w:color w:val="0070C0"/>
+        <w:pStyle w:val="PrformatHTML"/>
+        <w:pBdr>
+          <w:top w:val="dashed" w:sz="6" w:space="12" w:color="CC2244"/>
+          <w:left w:val="dashed" w:sz="6" w:space="12" w:color="CC2244"/>
+          <w:bottom w:val="dashed" w:sz="6" w:space="12" w:color="CC2244"/>
+          <w:right w:val="dashed" w:sz="6" w:space="12" w:color="CC2244"/>
+        </w:pBdr>
+        <w:rPr>
+          <w:lang w:val="en-US"/>
         </w:rPr>
       </w:pPr>
       <w:proofErr w:type="spellStart"/>
       <w:proofErr w:type="gramStart"/>
       <w:r>
         <w:rPr>
-          <w:rFonts w:ascii="Courier New" w:hAnsi="Courier New" w:cs="Courier New"/>
-          <w:b/>
-          <w:color w:val="0070C0"/>
+          <w:lang w:val="en-US"/>
         </w:rPr>
         <w:t>ps</w:t>
       </w:r>
@@ -312,9 +315,7 @@
       <w:proofErr w:type="gramEnd"/>
       <w:r>
         <w:rPr>
-          <w:rFonts w:ascii="Courier New" w:hAnsi="Courier New" w:cs="Courier New"/>
-          <w:b/>
-          <w:color w:val="0070C0"/>
+          <w:lang w:val="en-US"/>
         </w:rPr>
         <w:t xml:space="preserve"> $$</w:t>
       </w:r>
@@ -341,24 +342,28 @@
         <w:pStyle w:val="Sous-titre"/>
       </w:pPr>
       <w:r>
+        <w:lastRenderedPageBreak/>
         <w:t>Nom de la machine ?</w:t>
       </w:r>
     </w:p>
     <w:p>
       <w:pPr>
-        <w:rPr>
-          <w:rFonts w:ascii="Courier New" w:hAnsi="Courier New" w:cs="Courier New"/>
-          <w:b/>
-          <w:color w:val="0070C0"/>
+        <w:pStyle w:val="PrformatHTML"/>
+        <w:pBdr>
+          <w:top w:val="dashed" w:sz="6" w:space="12" w:color="CC2244"/>
+          <w:left w:val="dashed" w:sz="6" w:space="12" w:color="CC2244"/>
+          <w:bottom w:val="dashed" w:sz="6" w:space="12" w:color="CC2244"/>
+          <w:right w:val="dashed" w:sz="6" w:space="12" w:color="CC2244"/>
+        </w:pBdr>
+        <w:rPr>
+          <w:lang w:val="en-US"/>
         </w:rPr>
       </w:pPr>
       <w:proofErr w:type="spellStart"/>
       <w:proofErr w:type="gramStart"/>
       <w:r>
         <w:rPr>
-          <w:rFonts w:ascii="Courier New" w:hAnsi="Courier New" w:cs="Courier New"/>
-          <w:b/>
-          <w:color w:val="0070C0"/>
+          <w:lang w:val="en-US"/>
         </w:rPr>
         <w:t>hostname</w:t>
       </w:r>
@@ -387,46 +392,50 @@
     </w:p>
     <w:p>
       <w:pPr>
-        <w:rPr>
-          <w:rFonts w:ascii="Courier New" w:hAnsi="Courier New" w:cs="Courier New"/>
-          <w:b/>
-          <w:color w:val="0070C0"/>
+        <w:pStyle w:val="PrformatHTML"/>
+        <w:pBdr>
+          <w:top w:val="dashed" w:sz="6" w:space="12" w:color="CC2244"/>
+          <w:left w:val="dashed" w:sz="6" w:space="12" w:color="CC2244"/>
+          <w:bottom w:val="dashed" w:sz="6" w:space="12" w:color="CC2244"/>
+          <w:right w:val="dashed" w:sz="6" w:space="12" w:color="CC2244"/>
+        </w:pBdr>
+        <w:rPr>
+          <w:lang w:val="en-US"/>
         </w:rPr>
       </w:pPr>
       <w:proofErr w:type="gramStart"/>
       <w:r>
         <w:rPr>
-          <w:rFonts w:ascii="Courier New" w:hAnsi="Courier New" w:cs="Courier New"/>
-          <w:b/>
-          <w:color w:val="0070C0"/>
+          <w:lang w:val="en-US"/>
         </w:rPr>
         <w:t>cd</w:t>
       </w:r>
       <w:proofErr w:type="gramEnd"/>
       <w:r>
         <w:rPr>
-          <w:rFonts w:ascii="Courier New" w:hAnsi="Courier New" w:cs="Courier New"/>
-          <w:b/>
-          <w:color w:val="0070C0"/>
+          <w:lang w:val="en-US"/>
         </w:rPr>
         <w:t xml:space="preserve"> /</w:t>
       </w:r>
     </w:p>
     <w:p>
       <w:pPr>
-        <w:rPr>
-          <w:rFonts w:ascii="Courier New" w:hAnsi="Courier New" w:cs="Courier New"/>
-          <w:b/>
-          <w:color w:val="0070C0"/>
+        <w:pStyle w:val="PrformatHTML"/>
+        <w:pBdr>
+          <w:top w:val="dashed" w:sz="6" w:space="12" w:color="CC2244"/>
+          <w:left w:val="dashed" w:sz="6" w:space="12" w:color="CC2244"/>
+          <w:bottom w:val="dashed" w:sz="6" w:space="12" w:color="CC2244"/>
+          <w:right w:val="dashed" w:sz="6" w:space="12" w:color="CC2244"/>
+        </w:pBdr>
+        <w:rPr>
+          <w:lang w:val="en-US"/>
         </w:rPr>
       </w:pPr>
       <w:proofErr w:type="spellStart"/>
       <w:proofErr w:type="gramStart"/>
       <w:r>
         <w:rPr>
-          <w:rFonts w:ascii="Courier New" w:hAnsi="Courier New" w:cs="Courier New"/>
-          <w:b/>
-          <w:color w:val="0070C0"/>
+          <w:lang w:val="en-US"/>
         </w:rPr>
         <w:t>ls</w:t>
       </w:r>
@@ -942,6 +951,7 @@
           <w:b/>
           <w:color w:val="00B050"/>
         </w:rPr>
+        <w:lastRenderedPageBreak/>
         <w:t>/</w:t>
       </w:r>
       <w:proofErr w:type="spellStart"/>
@@ -1000,542 +1010,532 @@
         <w:pStyle w:val="Sous-titre"/>
       </w:pPr>
       <w:r>
+        <w:t>Où se trouve le répertoire utilisateur de l’utilisateur en cours ?</w:t>
+      </w:r>
+    </w:p>
+    <w:p>
+      <w:r>
+        <w:t xml:space="preserve">Pour aller dans le home : </w:t>
+      </w:r>
+    </w:p>
+    <w:p>
+      <w:pPr>
+        <w:pStyle w:val="PrformatHTML"/>
+        <w:pBdr>
+          <w:top w:val="dashed" w:sz="6" w:space="12" w:color="CC2244"/>
+          <w:left w:val="dashed" w:sz="6" w:space="12" w:color="CC2244"/>
+          <w:bottom w:val="dashed" w:sz="6" w:space="12" w:color="CC2244"/>
+          <w:right w:val="dashed" w:sz="6" w:space="12" w:color="CC2244"/>
+        </w:pBdr>
+        <w:rPr>
+          <w:lang w:val="en-US"/>
+        </w:rPr>
+      </w:pPr>
+      <w:proofErr w:type="gramStart"/>
+      <w:r>
+        <w:rPr>
+          <w:lang w:val="en-US"/>
+        </w:rPr>
+        <w:t>cd</w:t>
+      </w:r>
+      <w:proofErr w:type="gramEnd"/>
+      <w:r>
+        <w:rPr>
+          <w:lang w:val="en-US"/>
+        </w:rPr>
+        <w:t xml:space="preserve"> ~</w:t>
+      </w:r>
+    </w:p>
+    <w:p>
+      <w:pPr>
+        <w:pStyle w:val="PrformatHTML"/>
+        <w:pBdr>
+          <w:top w:val="dashed" w:sz="6" w:space="12" w:color="CC2244"/>
+          <w:left w:val="dashed" w:sz="6" w:space="12" w:color="CC2244"/>
+          <w:bottom w:val="dashed" w:sz="6" w:space="12" w:color="CC2244"/>
+          <w:right w:val="dashed" w:sz="6" w:space="12" w:color="CC2244"/>
+        </w:pBdr>
+        <w:rPr>
+          <w:lang w:val="en-US"/>
+        </w:rPr>
+      </w:pPr>
+      <w:proofErr w:type="gramStart"/>
+      <w:r>
+        <w:rPr>
+          <w:lang w:val="en-US"/>
+        </w:rPr>
+        <w:t>cd</w:t>
+      </w:r>
+      <w:proofErr w:type="gramEnd"/>
+    </w:p>
+    <w:p>
+      <w:r>
+        <w:t>/home/</w:t>
+      </w:r>
+      <w:proofErr w:type="spellStart"/>
+      <w:r>
+        <w:t>mint</w:t>
+      </w:r>
+      <w:proofErr w:type="spellEnd"/>
+    </w:p>
+    <w:p>
+      <w:pPr>
+        <w:pStyle w:val="Sous-titre"/>
+      </w:pPr>
+      <w:r>
+        <w:t>Quelle est la taille du répertoire /bin</w:t>
+      </w:r>
+    </w:p>
+    <w:p>
+      <w:pPr>
+        <w:pStyle w:val="PrformatHTML"/>
+        <w:pBdr>
+          <w:top w:val="dashed" w:sz="6" w:space="12" w:color="CC2244"/>
+          <w:left w:val="dashed" w:sz="6" w:space="12" w:color="CC2244"/>
+          <w:bottom w:val="dashed" w:sz="6" w:space="12" w:color="CC2244"/>
+          <w:right w:val="dashed" w:sz="6" w:space="12" w:color="CC2244"/>
+        </w:pBdr>
+        <w:rPr>
+          <w:lang w:val="en-US"/>
+        </w:rPr>
+      </w:pPr>
+      <w:proofErr w:type="gramStart"/>
+      <w:r>
+        <w:rPr>
+          <w:lang w:val="en-US"/>
+        </w:rPr>
+        <w:t>cd</w:t>
+      </w:r>
+      <w:proofErr w:type="gramEnd"/>
+      <w:r>
+        <w:rPr>
+          <w:lang w:val="en-US"/>
+        </w:rPr>
+        <w:t xml:space="preserve"> /bin</w:t>
+      </w:r>
+    </w:p>
+    <w:p>
+      <w:pPr>
+        <w:pStyle w:val="PrformatHTML"/>
+        <w:pBdr>
+          <w:top w:val="dashed" w:sz="6" w:space="12" w:color="CC2244"/>
+          <w:left w:val="dashed" w:sz="6" w:space="12" w:color="CC2244"/>
+          <w:bottom w:val="dashed" w:sz="6" w:space="12" w:color="CC2244"/>
+          <w:right w:val="dashed" w:sz="6" w:space="12" w:color="CC2244"/>
+        </w:pBdr>
+        <w:rPr>
+          <w:lang w:val="en-US"/>
+        </w:rPr>
+      </w:pPr>
+      <w:proofErr w:type="gramStart"/>
+      <w:r>
+        <w:rPr>
+          <w:lang w:val="en-US"/>
+        </w:rPr>
+        <w:t>du</w:t>
+      </w:r>
+      <w:proofErr w:type="gramEnd"/>
+      <w:r>
+        <w:rPr>
+          <w:lang w:val="en-US"/>
+        </w:rPr>
+        <w:t xml:space="preserve"> –sh</w:t>
+      </w:r>
+    </w:p>
+    <w:p>
+      <w:proofErr w:type="gramStart"/>
+      <w:r>
+        <w:t>man</w:t>
+      </w:r>
+      <w:proofErr w:type="gramEnd"/>
+      <w:r>
+        <w:t xml:space="preserve"> &lt;nom de la commande&gt;</w:t>
+      </w:r>
+    </w:p>
+    <w:p>
+      <w:pPr>
+        <w:pStyle w:val="PrformatHTML"/>
+        <w:pBdr>
+          <w:top w:val="dashed" w:sz="6" w:space="12" w:color="CC2244"/>
+          <w:left w:val="dashed" w:sz="6" w:space="12" w:color="CC2244"/>
+          <w:bottom w:val="dashed" w:sz="6" w:space="12" w:color="CC2244"/>
+          <w:right w:val="dashed" w:sz="6" w:space="12" w:color="CC2244"/>
+        </w:pBdr>
+        <w:rPr>
+          <w:lang w:val="en-US"/>
+        </w:rPr>
+      </w:pPr>
+      <w:proofErr w:type="spellStart"/>
+      <w:proofErr w:type="gramStart"/>
+      <w:r>
+        <w:rPr>
+          <w:lang w:val="en-US"/>
+        </w:rPr>
+        <w:t>df</w:t>
+      </w:r>
+      <w:proofErr w:type="spellEnd"/>
+      <w:proofErr w:type="gramEnd"/>
+      <w:r>
+        <w:rPr>
+          <w:lang w:val="en-US"/>
+        </w:rPr>
+        <w:t xml:space="preserve"> -h</w:t>
+      </w:r>
+    </w:p>
+    <w:p>
+      <w:pPr>
+        <w:pStyle w:val="Sous-titre"/>
+      </w:pPr>
+      <w:r>
+        <w:t>Combien y-a-t-il de partitions sur le système et quelles sont-elles ?</w:t>
+      </w:r>
+    </w:p>
+    <w:p>
+      <w:pPr>
+        <w:pStyle w:val="PrformatHTML"/>
+        <w:pBdr>
+          <w:top w:val="dashed" w:sz="6" w:space="12" w:color="CC2244"/>
+          <w:left w:val="dashed" w:sz="6" w:space="12" w:color="CC2244"/>
+          <w:bottom w:val="dashed" w:sz="6" w:space="12" w:color="CC2244"/>
+          <w:right w:val="dashed" w:sz="6" w:space="12" w:color="CC2244"/>
+        </w:pBdr>
+        <w:rPr>
+          <w:lang w:val="en-US"/>
+        </w:rPr>
+      </w:pPr>
+      <w:proofErr w:type="spellStart"/>
+      <w:proofErr w:type="gramStart"/>
+      <w:r>
+        <w:rPr>
+          <w:lang w:val="en-US"/>
+        </w:rPr>
+        <w:t>sudo</w:t>
+      </w:r>
+      <w:proofErr w:type="spellEnd"/>
+      <w:proofErr w:type="gramEnd"/>
+      <w:r>
+        <w:rPr>
+          <w:lang w:val="en-US"/>
+        </w:rPr>
+        <w:t xml:space="preserve"> </w:t>
+      </w:r>
+      <w:proofErr w:type="spellStart"/>
+      <w:r>
+        <w:rPr>
+          <w:lang w:val="en-US"/>
+        </w:rPr>
+        <w:t>parted</w:t>
+      </w:r>
+      <w:proofErr w:type="spellEnd"/>
+      <w:r>
+        <w:rPr>
+          <w:lang w:val="en-US"/>
+        </w:rPr>
+        <w:t xml:space="preserve"> -l</w:t>
+      </w:r>
+    </w:p>
+    <w:p>
+      <w:pPr>
+        <w:pStyle w:val="Sous-titre"/>
+      </w:pPr>
+      <w:r>
+        <w:t>Combien y-a-il d’espace libre sur le disque ?</w:t>
+      </w:r>
+    </w:p>
+    <w:p>
+      <w:pPr>
+        <w:pStyle w:val="PrformatHTML"/>
+        <w:pBdr>
+          <w:top w:val="dashed" w:sz="6" w:space="12" w:color="CC2244"/>
+          <w:left w:val="dashed" w:sz="6" w:space="12" w:color="CC2244"/>
+          <w:bottom w:val="dashed" w:sz="6" w:space="12" w:color="CC2244"/>
+          <w:right w:val="dashed" w:sz="6" w:space="12" w:color="CC2244"/>
+        </w:pBdr>
+        <w:rPr>
+          <w:lang w:val="en-US"/>
+        </w:rPr>
+      </w:pPr>
+      <w:proofErr w:type="spellStart"/>
+      <w:proofErr w:type="gramStart"/>
+      <w:r>
+        <w:rPr>
+          <w:lang w:val="en-US"/>
+        </w:rPr>
+        <w:t>df</w:t>
+      </w:r>
+      <w:proofErr w:type="spellEnd"/>
+      <w:proofErr w:type="gramEnd"/>
+      <w:r>
+        <w:rPr>
+          <w:lang w:val="en-US"/>
+        </w:rPr>
+        <w:t xml:space="preserve"> -h</w:t>
+      </w:r>
+    </w:p>
+    <w:p>
+      <w:pPr>
+        <w:pStyle w:val="Sous-titre"/>
+      </w:pPr>
+      <w:r>
+        <w:t>Où se trouve le fichier xml-core.xml</w:t>
+      </w:r>
+    </w:p>
+    <w:p>
+      <w:pPr>
+        <w:pStyle w:val="PrformatHTML"/>
+        <w:pBdr>
+          <w:top w:val="dashed" w:sz="6" w:space="12" w:color="CC2244"/>
+          <w:left w:val="dashed" w:sz="6" w:space="12" w:color="CC2244"/>
+          <w:bottom w:val="dashed" w:sz="6" w:space="12" w:color="CC2244"/>
+          <w:right w:val="dashed" w:sz="6" w:space="12" w:color="CC2244"/>
+        </w:pBdr>
+        <w:rPr>
+          <w:lang w:val="en-US"/>
+        </w:rPr>
+      </w:pPr>
+      <w:proofErr w:type="spellStart"/>
+      <w:proofErr w:type="gramStart"/>
+      <w:r>
+        <w:rPr>
+          <w:lang w:val="en-US"/>
+        </w:rPr>
+        <w:t>locate</w:t>
+      </w:r>
+      <w:proofErr w:type="spellEnd"/>
+      <w:proofErr w:type="gramEnd"/>
+      <w:r>
+        <w:rPr>
+          <w:lang w:val="en-US"/>
+        </w:rPr>
+        <w:t xml:space="preserve"> xml-core.xml</w:t>
+      </w:r>
+    </w:p>
+    <w:p>
+      <w:r>
+        <w:t>/</w:t>
+      </w:r>
+      <w:proofErr w:type="spellStart"/>
+      <w:r>
+        <w:t>etc</w:t>
+      </w:r>
+      <w:proofErr w:type="spellEnd"/>
+      <w:r>
+        <w:t>/</w:t>
+      </w:r>
+      <w:proofErr w:type="spellStart"/>
+      <w:r>
+        <w:t>xml</w:t>
+      </w:r>
+      <w:proofErr w:type="spellEnd"/>
+      <w:r>
+        <w:t>/xml-core.xml</w:t>
+      </w:r>
+    </w:p>
+    <w:p>
+      <w:pPr>
+        <w:pStyle w:val="Sous-titre"/>
+      </w:pPr>
+      <w:r>
+        <w:t>Trouver tous les fichiers de log contenant la chaîne de caractères « </w:t>
+      </w:r>
+      <w:proofErr w:type="spellStart"/>
+      <w:r>
+        <w:t>mint</w:t>
+      </w:r>
+      <w:proofErr w:type="spellEnd"/>
+      <w:r>
+        <w:t> »</w:t>
+      </w:r>
+    </w:p>
+    <w:p>
+      <w:pPr>
+        <w:pStyle w:val="PrformatHTML"/>
+        <w:pBdr>
+          <w:top w:val="dashed" w:sz="6" w:space="12" w:color="CC2244"/>
+          <w:left w:val="dashed" w:sz="6" w:space="12" w:color="CC2244"/>
+          <w:bottom w:val="dashed" w:sz="6" w:space="12" w:color="CC2244"/>
+          <w:right w:val="dashed" w:sz="6" w:space="12" w:color="CC2244"/>
+        </w:pBdr>
+        <w:rPr>
+          <w:lang w:val="en-US"/>
+        </w:rPr>
+      </w:pPr>
+      <w:proofErr w:type="spellStart"/>
+      <w:proofErr w:type="gramStart"/>
+      <w:r>
+        <w:rPr>
+          <w:lang w:val="en-US"/>
+        </w:rPr>
+        <w:t>grep</w:t>
+      </w:r>
+      <w:proofErr w:type="spellEnd"/>
+      <w:proofErr w:type="gramEnd"/>
+      <w:r>
+        <w:rPr>
+          <w:lang w:val="en-US"/>
+        </w:rPr>
+        <w:t xml:space="preserve"> –H –R mint /</w:t>
+      </w:r>
+      <w:proofErr w:type="spellStart"/>
+      <w:r>
+        <w:rPr>
+          <w:lang w:val="en-US"/>
+        </w:rPr>
+        <w:t>var</w:t>
+      </w:r>
+      <w:proofErr w:type="spellEnd"/>
+      <w:r>
+        <w:rPr>
+          <w:lang w:val="en-US"/>
+        </w:rPr>
+        <w:t>/log/*.log* | cut –d: -f1</w:t>
+      </w:r>
+      <w:r>
+        <w:rPr>
+          <w:lang w:val="en-US"/>
+        </w:rPr>
+        <w:t xml:space="preserve"> | </w:t>
+      </w:r>
+      <w:proofErr w:type="spellStart"/>
+      <w:r>
+        <w:rPr>
+          <w:lang w:val="en-US"/>
+        </w:rPr>
+        <w:t>awk</w:t>
+      </w:r>
+      <w:proofErr w:type="spellEnd"/>
+      <w:r>
+        <w:rPr>
+          <w:lang w:val="en-US"/>
+        </w:rPr>
+        <w:t xml:space="preserve"> ‘!a[$0]++’</w:t>
+      </w:r>
+    </w:p>
+    <w:p>
+      <w:r>
+        <w:t xml:space="preserve">Commande compliqué =&gt; script </w:t>
+      </w:r>
+      <w:proofErr w:type="spellStart"/>
+      <w:r>
+        <w:t>shell</w:t>
+      </w:r>
+      <w:proofErr w:type="spellEnd"/>
+      <w:r>
+        <w:t xml:space="preserve"> pour la garder </w:t>
+      </w:r>
+      <w:proofErr w:type="spellStart"/>
+      <w:r>
+        <w:t>qq</w:t>
+      </w:r>
+      <w:proofErr w:type="spellEnd"/>
+      <w:r>
+        <w:t xml:space="preserve"> part et pouvoir la réutiliser</w:t>
+      </w:r>
+    </w:p>
+    <w:p>
+      <w:r>
+        <w:t>Créer un répertorie /home/</w:t>
+      </w:r>
+      <w:proofErr w:type="spellStart"/>
+      <w:r>
+        <w:t>mint</w:t>
+      </w:r>
+      <w:proofErr w:type="spellEnd"/>
+      <w:r>
+        <w:t xml:space="preserve"> (outils)</w:t>
+      </w:r>
+    </w:p>
+    <w:p>
+      <w:pPr>
+        <w:pStyle w:val="PrformatHTML"/>
+        <w:pBdr>
+          <w:top w:val="dashed" w:sz="6" w:space="12" w:color="CC2244"/>
+          <w:left w:val="dashed" w:sz="6" w:space="12" w:color="CC2244"/>
+          <w:bottom w:val="dashed" w:sz="6" w:space="12" w:color="CC2244"/>
+          <w:right w:val="dashed" w:sz="6" w:space="12" w:color="CC2244"/>
+        </w:pBdr>
+        <w:rPr>
+          <w:lang w:val="en-US"/>
+        </w:rPr>
+      </w:pPr>
+      <w:proofErr w:type="gramStart"/>
+      <w:r>
+        <w:rPr>
+          <w:lang w:val="en-US"/>
+        </w:rPr>
+        <w:t>cd</w:t>
+      </w:r>
+      <w:proofErr w:type="gramEnd"/>
+      <w:r>
+        <w:rPr>
+          <w:lang w:val="en-US"/>
+        </w:rPr>
+        <w:t xml:space="preserve"> /home/</w:t>
+      </w:r>
+      <w:proofErr w:type="spellStart"/>
+      <w:r>
+        <w:rPr>
+          <w:lang w:val="en-US"/>
+        </w:rPr>
+        <w:t>mint</w:t>
+      </w:r>
+      <w:proofErr w:type="spellEnd"/>
+    </w:p>
+    <w:p>
+      <w:pPr>
+        <w:pStyle w:val="PrformatHTML"/>
+        <w:pBdr>
+          <w:top w:val="dashed" w:sz="6" w:space="12" w:color="CC2244"/>
+          <w:left w:val="dashed" w:sz="6" w:space="12" w:color="CC2244"/>
+          <w:bottom w:val="dashed" w:sz="6" w:space="12" w:color="CC2244"/>
+          <w:right w:val="dashed" w:sz="6" w:space="12" w:color="CC2244"/>
+        </w:pBdr>
+        <w:rPr>
+          <w:lang w:val="en-US"/>
+        </w:rPr>
+      </w:pPr>
+      <w:proofErr w:type="spellStart"/>
+      <w:proofErr w:type="gramStart"/>
+      <w:r>
+        <w:rPr>
+          <w:lang w:val="en-US"/>
+        </w:rPr>
         <w:lastRenderedPageBreak/>
-        <w:t>Où se trouve le répertoire utilisateur de l’utilisateur en cours ?</w:t>
-      </w:r>
-    </w:p>
-    <w:p>
-      <w:r>
-        <w:t xml:space="preserve">Pour aller dans le home : </w:t>
-      </w:r>
-    </w:p>
-    <w:p>
-      <w:pPr>
-        <w:rPr>
-          <w:rFonts w:ascii="Courier New" w:hAnsi="Courier New" w:cs="Courier New"/>
-          <w:b/>
-          <w:color w:val="0070C0"/>
+        <w:t>mkdir</w:t>
+      </w:r>
+      <w:proofErr w:type="spellEnd"/>
+      <w:proofErr w:type="gramEnd"/>
+      <w:r>
+        <w:rPr>
+          <w:lang w:val="en-US"/>
+        </w:rPr>
+        <w:t xml:space="preserve"> outils</w:t>
+      </w:r>
+    </w:p>
+    <w:p>
+      <w:pPr>
+        <w:pStyle w:val="PrformatHTML"/>
+        <w:pBdr>
+          <w:top w:val="dashed" w:sz="6" w:space="12" w:color="CC2244"/>
+          <w:left w:val="dashed" w:sz="6" w:space="12" w:color="CC2244"/>
+          <w:bottom w:val="dashed" w:sz="6" w:space="12" w:color="CC2244"/>
+          <w:right w:val="dashed" w:sz="6" w:space="12" w:color="CC2244"/>
+        </w:pBdr>
+        <w:rPr>
+          <w:lang w:val="en-US"/>
         </w:rPr>
       </w:pPr>
       <w:proofErr w:type="gramStart"/>
       <w:r>
         <w:rPr>
-          <w:rFonts w:ascii="Courier New" w:hAnsi="Courier New" w:cs="Courier New"/>
-          <w:b/>
-          <w:color w:val="0070C0"/>
+          <w:lang w:val="en-US"/>
         </w:rPr>
         <w:t>cd</w:t>
       </w:r>
       <w:proofErr w:type="gramEnd"/>
       <w:r>
         <w:rPr>
-          <w:rFonts w:ascii="Courier New" w:hAnsi="Courier New" w:cs="Courier New"/>
-          <w:b/>
-          <w:color w:val="0070C0"/>
-        </w:rPr>
-        <w:t xml:space="preserve"> ~</w:t>
-      </w:r>
-    </w:p>
-    <w:p>
-      <w:pPr>
-        <w:rPr>
-          <w:rFonts w:ascii="Courier New" w:hAnsi="Courier New" w:cs="Courier New"/>
-          <w:b/>
-          <w:color w:val="0070C0"/>
-        </w:rPr>
-      </w:pPr>
-      <w:proofErr w:type="gramStart"/>
-      <w:r>
-        <w:rPr>
-          <w:rFonts w:ascii="Courier New" w:hAnsi="Courier New" w:cs="Courier New"/>
-          <w:b/>
-          <w:color w:val="0070C0"/>
-        </w:rPr>
-        <w:t>cd</w:t>
-      </w:r>
-      <w:proofErr w:type="gramEnd"/>
-    </w:p>
-    <w:p>
-      <w:r>
-        <w:t>/home/</w:t>
-      </w:r>
-      <w:proofErr w:type="spellStart"/>
-      <w:r>
-        <w:t>mint</w:t>
-      </w:r>
-      <w:proofErr w:type="spellEnd"/>
-    </w:p>
-    <w:p>
-      <w:pPr>
-        <w:pStyle w:val="Sous-titre"/>
-      </w:pPr>
-      <w:r>
-        <w:t>Quelle est la taille du répertoire /bin</w:t>
-      </w:r>
-    </w:p>
-    <w:p>
-      <w:pPr>
-        <w:rPr>
-          <w:rFonts w:ascii="Courier New" w:hAnsi="Courier New" w:cs="Courier New"/>
-          <w:b/>
-          <w:color w:val="0070C0"/>
-        </w:rPr>
-      </w:pPr>
-      <w:proofErr w:type="gramStart"/>
-      <w:r>
-        <w:rPr>
-          <w:rFonts w:ascii="Courier New" w:hAnsi="Courier New" w:cs="Courier New"/>
-          <w:b/>
-          <w:color w:val="0070C0"/>
-        </w:rPr>
-        <w:t>cd</w:t>
-      </w:r>
-      <w:proofErr w:type="gramEnd"/>
-      <w:r>
-        <w:rPr>
-          <w:rFonts w:ascii="Courier New" w:hAnsi="Courier New" w:cs="Courier New"/>
-          <w:b/>
-          <w:color w:val="0070C0"/>
-        </w:rPr>
-        <w:t xml:space="preserve"> /bin</w:t>
-      </w:r>
-    </w:p>
-    <w:p>
-      <w:pPr>
-        <w:rPr>
-          <w:rFonts w:ascii="Courier New" w:hAnsi="Courier New" w:cs="Courier New"/>
-          <w:b/>
-          <w:color w:val="0070C0"/>
-        </w:rPr>
-      </w:pPr>
-      <w:proofErr w:type="gramStart"/>
-      <w:r>
-        <w:rPr>
-          <w:rFonts w:ascii="Courier New" w:hAnsi="Courier New" w:cs="Courier New"/>
-          <w:b/>
-          <w:color w:val="0070C0"/>
-        </w:rPr>
-        <w:t>du</w:t>
-      </w:r>
-      <w:proofErr w:type="gramEnd"/>
-      <w:r>
-        <w:rPr>
-          <w:rFonts w:ascii="Courier New" w:hAnsi="Courier New" w:cs="Courier New"/>
-          <w:b/>
-          <w:color w:val="0070C0"/>
-        </w:rPr>
-        <w:t xml:space="preserve"> –sh</w:t>
-      </w:r>
-    </w:p>
-    <w:p>
-      <w:proofErr w:type="gramStart"/>
-      <w:r>
-        <w:t>man</w:t>
-      </w:r>
-      <w:proofErr w:type="gramEnd"/>
-      <w:r>
-        <w:t xml:space="preserve"> &lt;nom de la commande&gt;</w:t>
-      </w:r>
-    </w:p>
-    <w:p>
-      <w:pPr>
-        <w:rPr>
-          <w:rFonts w:ascii="Courier New" w:hAnsi="Courier New" w:cs="Courier New"/>
-          <w:b/>
-          <w:color w:val="0070C0"/>
-        </w:rPr>
-      </w:pPr>
-      <w:proofErr w:type="spellStart"/>
-      <w:proofErr w:type="gramStart"/>
-      <w:r>
-        <w:rPr>
-          <w:rFonts w:ascii="Courier New" w:hAnsi="Courier New" w:cs="Courier New"/>
-          <w:b/>
-          <w:color w:val="0070C0"/>
-        </w:rPr>
-        <w:t>df</w:t>
-      </w:r>
-      <w:proofErr w:type="spellEnd"/>
-      <w:proofErr w:type="gramEnd"/>
-      <w:r>
-        <w:rPr>
-          <w:rFonts w:ascii="Courier New" w:hAnsi="Courier New" w:cs="Courier New"/>
-          <w:b/>
-          <w:color w:val="0070C0"/>
-        </w:rPr>
-        <w:t xml:space="preserve"> -h</w:t>
-      </w:r>
-    </w:p>
-    <w:p>
-      <w:pPr>
-        <w:pStyle w:val="Sous-titre"/>
-      </w:pPr>
-      <w:r>
-        <w:t>Combien y-a-t-il de partitions sur le système et quelles sont-elles ?</w:t>
-      </w:r>
-    </w:p>
-    <w:p>
-      <w:pPr>
-        <w:rPr>
-          <w:rFonts w:ascii="Courier New" w:hAnsi="Courier New" w:cs="Courier New"/>
-          <w:b/>
-          <w:color w:val="0070C0"/>
-        </w:rPr>
-      </w:pPr>
-      <w:proofErr w:type="spellStart"/>
-      <w:proofErr w:type="gramStart"/>
-      <w:r>
-        <w:rPr>
-          <w:rFonts w:ascii="Courier New" w:hAnsi="Courier New" w:cs="Courier New"/>
-          <w:b/>
-          <w:color w:val="0070C0"/>
-        </w:rPr>
-        <w:t>sudo</w:t>
-      </w:r>
-      <w:proofErr w:type="spellEnd"/>
-      <w:proofErr w:type="gramEnd"/>
-      <w:r>
-        <w:rPr>
-          <w:rFonts w:ascii="Courier New" w:hAnsi="Courier New" w:cs="Courier New"/>
-          <w:b/>
-          <w:color w:val="0070C0"/>
-        </w:rPr>
-        <w:t xml:space="preserve"> </w:t>
-      </w:r>
-      <w:proofErr w:type="spellStart"/>
-      <w:r>
-        <w:rPr>
-          <w:rFonts w:ascii="Courier New" w:hAnsi="Courier New" w:cs="Courier New"/>
-          <w:b/>
-          <w:color w:val="0070C0"/>
-        </w:rPr>
-        <w:t>parted</w:t>
-      </w:r>
-      <w:proofErr w:type="spellEnd"/>
-      <w:r>
-        <w:rPr>
-          <w:rFonts w:ascii="Courier New" w:hAnsi="Courier New" w:cs="Courier New"/>
-          <w:b/>
-          <w:color w:val="0070C0"/>
-        </w:rPr>
-        <w:t xml:space="preserve"> -l</w:t>
-      </w:r>
-    </w:p>
-    <w:p>
-      <w:pPr>
-        <w:pStyle w:val="Sous-titre"/>
-      </w:pPr>
-      <w:r>
-        <w:t>Combien y-a-il d’espace libre sur le disque ?</w:t>
-      </w:r>
-    </w:p>
-    <w:p>
-      <w:pPr>
-        <w:rPr>
-          <w:rFonts w:ascii="Courier New" w:hAnsi="Courier New" w:cs="Courier New"/>
-          <w:b/>
-          <w:color w:val="0070C0"/>
-        </w:rPr>
-      </w:pPr>
-      <w:proofErr w:type="spellStart"/>
-      <w:proofErr w:type="gramStart"/>
-      <w:r>
-        <w:rPr>
-          <w:rFonts w:ascii="Courier New" w:hAnsi="Courier New" w:cs="Courier New"/>
-          <w:b/>
-          <w:color w:val="0070C0"/>
-        </w:rPr>
-        <w:t>df</w:t>
-      </w:r>
-      <w:proofErr w:type="spellEnd"/>
-      <w:proofErr w:type="gramEnd"/>
-      <w:r>
-        <w:rPr>
-          <w:rFonts w:ascii="Courier New" w:hAnsi="Courier New" w:cs="Courier New"/>
-          <w:b/>
-          <w:color w:val="0070C0"/>
-        </w:rPr>
-        <w:t xml:space="preserve"> -h</w:t>
-      </w:r>
-    </w:p>
-    <w:p>
-      <w:pPr>
-        <w:pStyle w:val="Sous-titre"/>
-      </w:pPr>
-      <w:r>
-        <w:t>Où se trouve le fichier xml-core.xml</w:t>
-      </w:r>
-    </w:p>
-    <w:p>
-      <w:pPr>
-        <w:rPr>
-          <w:rFonts w:ascii="Courier New" w:hAnsi="Courier New" w:cs="Courier New"/>
-          <w:b/>
-          <w:color w:val="0070C0"/>
-        </w:rPr>
-      </w:pPr>
-      <w:proofErr w:type="spellStart"/>
-      <w:proofErr w:type="gramStart"/>
-      <w:r>
-        <w:rPr>
-          <w:rFonts w:ascii="Courier New" w:hAnsi="Courier New" w:cs="Courier New"/>
-          <w:b/>
-          <w:color w:val="0070C0"/>
-        </w:rPr>
-        <w:t>locate</w:t>
-      </w:r>
-      <w:proofErr w:type="spellEnd"/>
-      <w:proofErr w:type="gramEnd"/>
-      <w:r>
-        <w:rPr>
-          <w:rFonts w:ascii="Courier New" w:hAnsi="Courier New" w:cs="Courier New"/>
-          <w:b/>
-          <w:color w:val="0070C0"/>
-        </w:rPr>
-        <w:t xml:space="preserve"> xml-core.xml</w:t>
-      </w:r>
-    </w:p>
-    <w:p>
-      <w:r>
-        <w:t>/</w:t>
-      </w:r>
-      <w:proofErr w:type="spellStart"/>
-      <w:r>
-        <w:t>etc</w:t>
-      </w:r>
-      <w:proofErr w:type="spellEnd"/>
-      <w:r>
-        <w:t>/</w:t>
-      </w:r>
-      <w:proofErr w:type="spellStart"/>
-      <w:r>
-        <w:t>xml</w:t>
-      </w:r>
-      <w:proofErr w:type="spellEnd"/>
-      <w:r>
-        <w:t>/xml-core.xml</w:t>
-      </w:r>
-    </w:p>
-    <w:p>
-      <w:pPr>
-        <w:pStyle w:val="Sous-titre"/>
-      </w:pPr>
-      <w:r>
-        <w:t>Trouver tous les fichiers de log contenant la chaîne de caractères « </w:t>
-      </w:r>
-      <w:proofErr w:type="spellStart"/>
-      <w:r>
-        <w:t>mint</w:t>
-      </w:r>
-      <w:proofErr w:type="spellEnd"/>
-      <w:r>
-        <w:t> »</w:t>
-      </w:r>
-    </w:p>
-    <w:p>
-      <w:pPr>
-        <w:rPr>
-          <w:rFonts w:ascii="Courier New" w:hAnsi="Courier New" w:cs="Courier New"/>
-          <w:b/>
-          <w:color w:val="0070C0"/>
-          <w:lang w:val="en-US"/>
-        </w:rPr>
-      </w:pPr>
-      <w:proofErr w:type="spellStart"/>
-      <w:proofErr w:type="gramStart"/>
-      <w:r>
-        <w:rPr>
-          <w:rFonts w:ascii="Courier New" w:hAnsi="Courier New" w:cs="Courier New"/>
-          <w:b/>
-          <w:color w:val="0070C0"/>
-          <w:lang w:val="en-US"/>
-        </w:rPr>
-        <w:t>grep</w:t>
-      </w:r>
-      <w:proofErr w:type="spellEnd"/>
-      <w:proofErr w:type="gramEnd"/>
-      <w:r>
-        <w:rPr>
-          <w:rFonts w:ascii="Courier New" w:hAnsi="Courier New" w:cs="Courier New"/>
-          <w:b/>
-          <w:color w:val="0070C0"/>
-          <w:lang w:val="en-US"/>
-        </w:rPr>
-        <w:t xml:space="preserve"> –H –R mint /</w:t>
-      </w:r>
-      <w:proofErr w:type="spellStart"/>
-      <w:r>
-        <w:rPr>
-          <w:rFonts w:ascii="Courier New" w:hAnsi="Courier New" w:cs="Courier New"/>
-          <w:b/>
-          <w:color w:val="0070C0"/>
-          <w:lang w:val="en-US"/>
-        </w:rPr>
-        <w:t>var</w:t>
-      </w:r>
-      <w:proofErr w:type="spellEnd"/>
-      <w:r>
-        <w:rPr>
-          <w:rFonts w:ascii="Courier New" w:hAnsi="Courier New" w:cs="Courier New"/>
-          <w:b/>
-          <w:color w:val="0070C0"/>
-          <w:lang w:val="en-US"/>
-        </w:rPr>
-        <w:t>/log/*.log* | cut –d: -f1</w:t>
-      </w:r>
-      <w:r>
-        <w:rPr>
-          <w:rFonts w:ascii="Courier New" w:hAnsi="Courier New" w:cs="Courier New"/>
-          <w:b/>
-          <w:color w:val="0070C0"/>
-          <w:lang w:val="en-US"/>
-        </w:rPr>
-        <w:t xml:space="preserve"> | </w:t>
-      </w:r>
-      <w:proofErr w:type="spellStart"/>
-      <w:r>
-        <w:rPr>
-          <w:rFonts w:ascii="Courier New" w:hAnsi="Courier New" w:cs="Courier New"/>
-          <w:b/>
-          <w:color w:val="0070C0"/>
-          <w:lang w:val="en-US"/>
-        </w:rPr>
-        <w:t>awk</w:t>
-      </w:r>
-      <w:proofErr w:type="spellEnd"/>
-      <w:r>
-        <w:rPr>
-          <w:rFonts w:ascii="Courier New" w:hAnsi="Courier New" w:cs="Courier New"/>
-          <w:b/>
-          <w:color w:val="0070C0"/>
-          <w:lang w:val="en-US"/>
-        </w:rPr>
-        <w:t xml:space="preserve"> ‘!a[$0]++’</w:t>
-      </w:r>
-    </w:p>
-    <w:p>
-      <w:r>
-        <w:t xml:space="preserve">Commande compliqué =&gt; script </w:t>
-      </w:r>
-      <w:proofErr w:type="spellStart"/>
-      <w:r>
-        <w:t>shell</w:t>
-      </w:r>
-      <w:proofErr w:type="spellEnd"/>
-      <w:r>
-        <w:t xml:space="preserve"> pour la garder </w:t>
-      </w:r>
-      <w:proofErr w:type="spellStart"/>
-      <w:r>
-        <w:t>qq</w:t>
-      </w:r>
-      <w:proofErr w:type="spellEnd"/>
-      <w:r>
-        <w:t xml:space="preserve"> part et pouvoir la réutiliser</w:t>
-      </w:r>
-    </w:p>
-    <w:p>
-      <w:r>
-        <w:t>Créer un répertorie /home/</w:t>
-      </w:r>
-      <w:proofErr w:type="spellStart"/>
-      <w:r>
-        <w:t>mint</w:t>
-      </w:r>
-      <w:proofErr w:type="spellEnd"/>
-      <w:r>
-        <w:t xml:space="preserve"> (outils)</w:t>
-      </w:r>
-    </w:p>
-    <w:p>
-      <w:pPr>
-        <w:rPr>
-          <w:rFonts w:ascii="Courier New" w:hAnsi="Courier New" w:cs="Courier New"/>
-          <w:b/>
-          <w:color w:val="0070C0"/>
-        </w:rPr>
-      </w:pPr>
-      <w:proofErr w:type="gramStart"/>
-      <w:r>
-        <w:rPr>
-          <w:rFonts w:ascii="Courier New" w:hAnsi="Courier New" w:cs="Courier New"/>
-          <w:b/>
-          <w:color w:val="0070C0"/>
-        </w:rPr>
-        <w:t>cd</w:t>
-      </w:r>
-      <w:proofErr w:type="gramEnd"/>
-      <w:r>
-        <w:rPr>
-          <w:rFonts w:ascii="Courier New" w:hAnsi="Courier New" w:cs="Courier New"/>
-          <w:b/>
-          <w:color w:val="0070C0"/>
-        </w:rPr>
-        <w:t xml:space="preserve"> /home/</w:t>
-      </w:r>
-      <w:proofErr w:type="spellStart"/>
-      <w:r>
-        <w:rPr>
-          <w:rFonts w:ascii="Courier New" w:hAnsi="Courier New" w:cs="Courier New"/>
-          <w:b/>
-          <w:color w:val="0070C0"/>
-        </w:rPr>
-        <w:t>mint</w:t>
-      </w:r>
-      <w:proofErr w:type="spellEnd"/>
-    </w:p>
-    <w:p>
-      <w:pPr>
-        <w:rPr>
-          <w:rFonts w:ascii="Courier New" w:hAnsi="Courier New" w:cs="Courier New"/>
-          <w:b/>
-          <w:color w:val="0070C0"/>
-        </w:rPr>
-      </w:pPr>
-      <w:proofErr w:type="spellStart"/>
-      <w:proofErr w:type="gramStart"/>
-      <w:r>
-        <w:rPr>
-          <w:rFonts w:ascii="Courier New" w:hAnsi="Courier New" w:cs="Courier New"/>
-          <w:b/>
-          <w:color w:val="0070C0"/>
-        </w:rPr>
-        <w:t>mkdir</w:t>
-      </w:r>
-      <w:proofErr w:type="spellEnd"/>
-      <w:proofErr w:type="gramEnd"/>
-      <w:r>
-        <w:rPr>
-          <w:rFonts w:ascii="Courier New" w:hAnsi="Courier New" w:cs="Courier New"/>
-          <w:b/>
-          <w:color w:val="0070C0"/>
-        </w:rPr>
-        <w:t xml:space="preserve"> outils</w:t>
-      </w:r>
-    </w:p>
-    <w:p>
-      <w:pPr>
-        <w:rPr>
-          <w:rFonts w:ascii="Courier New" w:hAnsi="Courier New" w:cs="Courier New"/>
-          <w:b/>
-          <w:color w:val="0070C0"/>
-        </w:rPr>
-      </w:pPr>
-      <w:proofErr w:type="gramStart"/>
-      <w:r>
-        <w:rPr>
-          <w:rFonts w:ascii="Courier New" w:hAnsi="Courier New" w:cs="Courier New"/>
-          <w:b/>
-          <w:color w:val="0070C0"/>
-        </w:rPr>
-        <w:t>cd</w:t>
-      </w:r>
-      <w:proofErr w:type="gramEnd"/>
-      <w:r>
-        <w:rPr>
-          <w:rFonts w:ascii="Courier New" w:hAnsi="Courier New" w:cs="Courier New"/>
-          <w:b/>
-          <w:color w:val="0070C0"/>
+          <w:lang w:val="en-US"/>
         </w:rPr>
         <w:t xml:space="preserve"> outils</w:t>
       </w:r>
@@ -1565,21 +1565,34 @@
     </w:p>
     <w:p>
       <w:pPr>
-        <w:rPr>
-          <w:rFonts w:ascii="Courier New" w:hAnsi="Courier New" w:cs="Courier New"/>
-        </w:rPr>
-      </w:pPr>
-      <w:r>
-        <w:rPr>
-          <w:rFonts w:ascii="Courier New" w:hAnsi="Courier New" w:cs="Courier New"/>
+        <w:pStyle w:val="PrformatHTML"/>
+        <w:pBdr>
+          <w:top w:val="dashed" w:sz="6" w:space="12" w:color="CC2244"/>
+          <w:left w:val="dashed" w:sz="6" w:space="12" w:color="CC2244"/>
+          <w:bottom w:val="dashed" w:sz="6" w:space="12" w:color="CC2244"/>
+          <w:right w:val="dashed" w:sz="6" w:space="12" w:color="CC2244"/>
+        </w:pBdr>
+        <w:rPr>
+          <w:lang w:val="en-US"/>
+        </w:rPr>
+      </w:pPr>
+      <w:r>
+        <w:rPr>
+          <w:lang w:val="en-US"/>
         </w:rPr>
         <w:t># !/bin/sh</w:t>
       </w:r>
     </w:p>
     <w:p>
       <w:pPr>
-        <w:rPr>
-          <w:rFonts w:ascii="Courier New" w:hAnsi="Courier New" w:cs="Courier New"/>
+        <w:pStyle w:val="PrformatHTML"/>
+        <w:pBdr>
+          <w:top w:val="dashed" w:sz="6" w:space="12" w:color="CC2244"/>
+          <w:left w:val="dashed" w:sz="6" w:space="12" w:color="CC2244"/>
+          <w:bottom w:val="dashed" w:sz="6" w:space="12" w:color="CC2244"/>
+          <w:right w:val="dashed" w:sz="6" w:space="12" w:color="CC2244"/>
+        </w:pBdr>
+        <w:rPr>
           <w:lang w:val="en-US"/>
         </w:rPr>
       </w:pPr>
@@ -1587,17 +1600,14 @@
       <w:proofErr w:type="gramStart"/>
       <w:r>
         <w:rPr>
-          <w:rFonts w:ascii="Courier New" w:hAnsi="Courier New" w:cs="Courier New"/>
-          <w:lang w:val="en-US"/>
-        </w:rPr>
-        <w:lastRenderedPageBreak/>
+          <w:lang w:val="en-US"/>
+        </w:rPr>
         <w:t>grep</w:t>
       </w:r>
       <w:proofErr w:type="spellEnd"/>
       <w:proofErr w:type="gramEnd"/>
       <w:r>
         <w:rPr>
-          <w:rFonts w:ascii="Courier New" w:hAnsi="Courier New" w:cs="Courier New"/>
           <w:lang w:val="en-US"/>
         </w:rPr>
         <w:t xml:space="preserve"> –H –R mint /</w:t>
@@ -1605,7 +1615,6 @@
       <w:proofErr w:type="spellStart"/>
       <w:r>
         <w:rPr>
-          <w:rFonts w:ascii="Courier New" w:hAnsi="Courier New" w:cs="Courier New"/>
           <w:lang w:val="en-US"/>
         </w:rPr>
         <w:t>var</w:t>
@@ -1613,7 +1622,6 @@
       <w:proofErr w:type="spellEnd"/>
       <w:r>
         <w:rPr>
-          <w:rFonts w:ascii="Courier New" w:hAnsi="Courier New" w:cs="Courier New"/>
           <w:lang w:val="en-US"/>
         </w:rPr>
         <w:t xml:space="preserve">/log/*.log* | cut –d: -f1 | </w:t>
@@ -1621,7 +1629,6 @@
       <w:proofErr w:type="spellStart"/>
       <w:r>
         <w:rPr>
-          <w:rFonts w:ascii="Courier New" w:hAnsi="Courier New" w:cs="Courier New"/>
           <w:lang w:val="en-US"/>
         </w:rPr>
         <w:t>awk</w:t>
@@ -1629,7 +1636,6 @@
       <w:proofErr w:type="spellEnd"/>
       <w:r>
         <w:rPr>
-          <w:rFonts w:ascii="Courier New" w:hAnsi="Courier New" w:cs="Courier New"/>
           <w:lang w:val="en-US"/>
         </w:rPr>
         <w:t xml:space="preserve"> '!a[$0]++'</w:t>
@@ -1641,6 +1647,20 @@
           <w:lang w:val="en-US"/>
         </w:rPr>
       </w:pPr>
+    </w:p>
+    <w:p>
+      <w:pPr>
+        <w:pStyle w:val="PrformatHTML"/>
+        <w:pBdr>
+          <w:top w:val="dashed" w:sz="6" w:space="12" w:color="CC2244"/>
+          <w:left w:val="dashed" w:sz="6" w:space="12" w:color="CC2244"/>
+          <w:bottom w:val="dashed" w:sz="6" w:space="12" w:color="CC2244"/>
+          <w:right w:val="dashed" w:sz="6" w:space="12" w:color="CC2244"/>
+        </w:pBdr>
+        <w:rPr>
+          <w:lang w:val="en-US"/>
+        </w:rPr>
+      </w:pPr>
       <w:proofErr w:type="gramStart"/>
       <w:r>
         <w:rPr>
@@ -1666,6 +1686,13 @@
     </w:p>
     <w:p>
       <w:pPr>
+        <w:pStyle w:val="PrformatHTML"/>
+        <w:pBdr>
+          <w:top w:val="dashed" w:sz="6" w:space="12" w:color="CC2244"/>
+          <w:left w:val="dashed" w:sz="6" w:space="12" w:color="CC2244"/>
+          <w:bottom w:val="dashed" w:sz="6" w:space="12" w:color="CC2244"/>
+          <w:right w:val="dashed" w:sz="6" w:space="12" w:color="CC2244"/>
+        </w:pBdr>
         <w:rPr>
           <w:lang w:val="en-US"/>
         </w:rPr>
@@ -1693,10 +1720,14 @@
     </w:p>
     <w:p>
       <w:pPr>
-        <w:rPr>
-          <w:rFonts w:ascii="Courier New" w:hAnsi="Courier New" w:cs="Courier New"/>
-          <w:b/>
-          <w:color w:val="0070C0"/>
+        <w:pStyle w:val="PrformatHTML"/>
+        <w:pBdr>
+          <w:top w:val="dashed" w:sz="6" w:space="12" w:color="CC2244"/>
+          <w:left w:val="dashed" w:sz="6" w:space="12" w:color="CC2244"/>
+          <w:bottom w:val="dashed" w:sz="6" w:space="12" w:color="CC2244"/>
+          <w:right w:val="dashed" w:sz="6" w:space="12" w:color="CC2244"/>
+        </w:pBdr>
+        <w:rPr>
           <w:lang w:val="en-US"/>
         </w:rPr>
       </w:pPr>
@@ -1704,9 +1735,6 @@
       <w:proofErr w:type="gramStart"/>
       <w:r>
         <w:rPr>
-          <w:rFonts w:ascii="Courier New" w:hAnsi="Courier New" w:cs="Courier New"/>
-          <w:b/>
-          <w:color w:val="0070C0"/>
           <w:lang w:val="en-US"/>
         </w:rPr>
         <w:t>chmod</w:t>
@@ -1714,18 +1742,12 @@
       <w:proofErr w:type="spellEnd"/>
       <w:r>
         <w:rPr>
-          <w:rFonts w:ascii="Courier New" w:hAnsi="Courier New" w:cs="Courier New"/>
-          <w:b/>
-          <w:color w:val="0070C0"/>
           <w:lang w:val="en-US"/>
         </w:rPr>
         <w:t xml:space="preserve"> </w:t>
       </w:r>
       <w:r>
         <w:rPr>
-          <w:rFonts w:ascii="Courier New" w:hAnsi="Courier New" w:cs="Courier New"/>
-          <w:b/>
-          <w:color w:val="0070C0"/>
           <w:lang w:val="en-US"/>
         </w:rPr>
         <w:t xml:space="preserve"> </w:t>
@@ -1733,9 +1755,6 @@
       <w:proofErr w:type="spellStart"/>
       <w:r>
         <w:rPr>
-          <w:rFonts w:ascii="Courier New" w:hAnsi="Courier New" w:cs="Courier New"/>
-          <w:b/>
-          <w:color w:val="0070C0"/>
           <w:lang w:val="en-US"/>
         </w:rPr>
         <w:t>u</w:t>
@@ -1743,9 +1762,6 @@
       <w:proofErr w:type="gramEnd"/>
       <w:r>
         <w:rPr>
-          <w:rFonts w:ascii="Courier New" w:hAnsi="Courier New" w:cs="Courier New"/>
-          <w:b/>
-          <w:color w:val="0070C0"/>
           <w:lang w:val="en-US"/>
         </w:rPr>
         <w:t>+x</w:t>
@@ -1753,27 +1769,18 @@
       <w:proofErr w:type="spellEnd"/>
       <w:r>
         <w:rPr>
-          <w:rFonts w:ascii="Courier New" w:hAnsi="Courier New" w:cs="Courier New"/>
-          <w:b/>
-          <w:color w:val="0070C0"/>
           <w:lang w:val="en-US"/>
         </w:rPr>
         <w:t xml:space="preserve"> </w:t>
       </w:r>
       <w:r>
         <w:rPr>
-          <w:rFonts w:ascii="Courier New" w:hAnsi="Courier New" w:cs="Courier New"/>
-          <w:b/>
-          <w:color w:val="0070C0"/>
           <w:lang w:val="en-US"/>
         </w:rPr>
         <w:t xml:space="preserve"> </w:t>
       </w:r>
       <w:r>
         <w:rPr>
-          <w:rFonts w:ascii="Courier New" w:hAnsi="Courier New" w:cs="Courier New"/>
-          <w:b/>
-          <w:color w:val="0070C0"/>
           <w:lang w:val="en-US"/>
         </w:rPr>
         <w:t>logsearch.sh</w:t>
@@ -1781,19 +1788,20 @@
     </w:p>
     <w:p>
       <w:pPr>
-        <w:rPr>
-          <w:rFonts w:ascii="Courier New" w:hAnsi="Courier New" w:cs="Courier New"/>
-          <w:b/>
-          <w:color w:val="0070C0"/>
+        <w:pStyle w:val="PrformatHTML"/>
+        <w:pBdr>
+          <w:top w:val="dashed" w:sz="6" w:space="12" w:color="CC2244"/>
+          <w:left w:val="dashed" w:sz="6" w:space="12" w:color="CC2244"/>
+          <w:bottom w:val="dashed" w:sz="6" w:space="12" w:color="CC2244"/>
+          <w:right w:val="dashed" w:sz="6" w:space="12" w:color="CC2244"/>
+        </w:pBdr>
+        <w:rPr>
           <w:lang w:val="en-US"/>
         </w:rPr>
       </w:pPr>
       <w:proofErr w:type="gramStart"/>
       <w:r>
         <w:rPr>
-          <w:rFonts w:ascii="Courier New" w:hAnsi="Courier New" w:cs="Courier New"/>
-          <w:b/>
-          <w:color w:val="0070C0"/>
           <w:lang w:val="en-US"/>
         </w:rPr>
         <w:t>ls  -l</w:t>
@@ -1801,9 +1809,6 @@
       <w:proofErr w:type="gramEnd"/>
       <w:r>
         <w:rPr>
-          <w:rFonts w:ascii="Courier New" w:hAnsi="Courier New" w:cs="Courier New"/>
-          <w:b/>
-          <w:color w:val="0070C0"/>
           <w:lang w:val="en-US"/>
         </w:rPr>
         <w:t xml:space="preserve"> </w:t>
@@ -1811,17 +1816,20 @@
     </w:p>
     <w:p>
       <w:pPr>
-        <w:rPr>
-          <w:rFonts w:ascii="Courier New" w:hAnsi="Courier New" w:cs="Courier New"/>
-          <w:b/>
-          <w:color w:val="0070C0"/>
-        </w:rPr>
-      </w:pPr>
-      <w:r>
-        <w:rPr>
-          <w:rFonts w:ascii="Courier New" w:hAnsi="Courier New" w:cs="Courier New"/>
-          <w:b/>
-          <w:color w:val="0070C0"/>
+        <w:pStyle w:val="PrformatHTML"/>
+        <w:pBdr>
+          <w:top w:val="dashed" w:sz="6" w:space="12" w:color="CC2244"/>
+          <w:left w:val="dashed" w:sz="6" w:space="12" w:color="CC2244"/>
+          <w:bottom w:val="dashed" w:sz="6" w:space="12" w:color="CC2244"/>
+          <w:right w:val="dashed" w:sz="6" w:space="12" w:color="CC2244"/>
+        </w:pBdr>
+        <w:rPr>
+          <w:lang w:val="en-US"/>
+        </w:rPr>
+      </w:pPr>
+      <w:r>
+        <w:rPr>
+          <w:lang w:val="en-US"/>
         </w:rPr>
         <w:t>./logsearch.sh</w:t>
       </w:r>
@@ -1868,19 +1876,22 @@
     </w:p>
     <w:p>
       <w:pPr>
-        <w:rPr>
-          <w:rFonts w:ascii="Courier New" w:hAnsi="Courier New" w:cs="Courier New"/>
-          <w:b/>
-          <w:color w:val="0070C0"/>
+        <w:pStyle w:val="PrformatHTML"/>
+        <w:pBdr>
+          <w:top w:val="dashed" w:sz="6" w:space="12" w:color="CC2244"/>
+          <w:left w:val="dashed" w:sz="6" w:space="12" w:color="CC2244"/>
+          <w:bottom w:val="dashed" w:sz="6" w:space="12" w:color="CC2244"/>
+          <w:right w:val="dashed" w:sz="6" w:space="12" w:color="CC2244"/>
+        </w:pBdr>
+        <w:rPr>
+          <w:lang w:val="en-US"/>
         </w:rPr>
       </w:pPr>
       <w:proofErr w:type="spellStart"/>
       <w:proofErr w:type="gramStart"/>
       <w:r>
         <w:rPr>
-          <w:rFonts w:ascii="Courier New" w:hAnsi="Courier New" w:cs="Courier New"/>
-          <w:b/>
-          <w:color w:val="0070C0"/>
+          <w:lang w:val="en-US"/>
         </w:rPr>
         <w:t>ifconfig</w:t>
       </w:r>
@@ -1888,9 +1899,7 @@
       <w:proofErr w:type="gramEnd"/>
       <w:r>
         <w:rPr>
-          <w:rFonts w:ascii="Courier New" w:hAnsi="Courier New" w:cs="Courier New"/>
-          <w:b/>
-          <w:color w:val="0070C0"/>
+          <w:lang w:val="en-US"/>
         </w:rPr>
         <w:t xml:space="preserve"> </w:t>
       </w:r>
@@ -1899,6 +1908,11 @@
       <w:pPr>
         <w:pStyle w:val="Sous-titre"/>
       </w:pPr>
+    </w:p>
+    <w:p>
+      <w:pPr>
+        <w:pStyle w:val="Sous-titre"/>
+      </w:pPr>
       <w:r>
         <w:t>Quelle est la passerelle par défaut ?</w:t>
       </w:r>
@@ -1910,19 +1924,22 @@
     </w:p>
     <w:p>
       <w:pPr>
-        <w:rPr>
-          <w:rFonts w:ascii="Courier New" w:hAnsi="Courier New" w:cs="Courier New"/>
-          <w:b/>
-          <w:color w:val="0070C0"/>
+        <w:pStyle w:val="PrformatHTML"/>
+        <w:pBdr>
+          <w:top w:val="dashed" w:sz="6" w:space="12" w:color="CC2244"/>
+          <w:left w:val="dashed" w:sz="6" w:space="12" w:color="CC2244"/>
+          <w:bottom w:val="dashed" w:sz="6" w:space="12" w:color="CC2244"/>
+          <w:right w:val="dashed" w:sz="6" w:space="12" w:color="CC2244"/>
+        </w:pBdr>
+        <w:rPr>
+          <w:lang w:val="en-US"/>
         </w:rPr>
       </w:pPr>
       <w:proofErr w:type="spellStart"/>
       <w:proofErr w:type="gramStart"/>
       <w:r>
         <w:rPr>
-          <w:rFonts w:ascii="Courier New" w:hAnsi="Courier New" w:cs="Courier New"/>
-          <w:b/>
-          <w:color w:val="0070C0"/>
+          <w:lang w:val="en-US"/>
         </w:rPr>
         <w:t>nmcli</w:t>
       </w:r>
@@ -1930,36 +1947,28 @@
       <w:proofErr w:type="gramEnd"/>
       <w:r>
         <w:rPr>
-          <w:rFonts w:ascii="Courier New" w:hAnsi="Courier New" w:cs="Courier New"/>
-          <w:b/>
-          <w:color w:val="0070C0"/>
+          <w:lang w:val="en-US"/>
         </w:rPr>
         <w:t xml:space="preserve"> </w:t>
       </w:r>
       <w:proofErr w:type="spellStart"/>
       <w:r>
         <w:rPr>
-          <w:rFonts w:ascii="Courier New" w:hAnsi="Courier New" w:cs="Courier New"/>
-          <w:b/>
-          <w:color w:val="0070C0"/>
+          <w:lang w:val="en-US"/>
         </w:rPr>
         <w:t>device</w:t>
       </w:r>
       <w:proofErr w:type="spellEnd"/>
       <w:r>
         <w:rPr>
-          <w:rFonts w:ascii="Courier New" w:hAnsi="Courier New" w:cs="Courier New"/>
-          <w:b/>
-          <w:color w:val="0070C0"/>
+          <w:lang w:val="en-US"/>
         </w:rPr>
         <w:t xml:space="preserve"> </w:t>
       </w:r>
       <w:proofErr w:type="spellStart"/>
       <w:r>
         <w:rPr>
-          <w:rFonts w:ascii="Courier New" w:hAnsi="Courier New" w:cs="Courier New"/>
-          <w:b/>
-          <w:color w:val="0070C0"/>
+          <w:lang w:val="en-US"/>
         </w:rPr>
         <w:t>list</w:t>
       </w:r>
@@ -1980,91 +1989,72 @@
     </w:p>
     <w:p>
       <w:pPr>
-        <w:rPr>
-          <w:rFonts w:ascii="Courier New" w:hAnsi="Courier New" w:cs="Courier New"/>
-          <w:b/>
-          <w:color w:val="0070C0"/>
+        <w:pStyle w:val="PrformatHTML"/>
+        <w:pBdr>
+          <w:top w:val="dashed" w:sz="6" w:space="12" w:color="CC2244"/>
+          <w:left w:val="dashed" w:sz="6" w:space="12" w:color="CC2244"/>
+          <w:bottom w:val="dashed" w:sz="6" w:space="12" w:color="CC2244"/>
+          <w:right w:val="dashed" w:sz="6" w:space="12" w:color="CC2244"/>
+        </w:pBdr>
+        <w:rPr>
+          <w:lang w:val="en-US"/>
         </w:rPr>
       </w:pPr>
       <w:proofErr w:type="spellStart"/>
       <w:proofErr w:type="gramStart"/>
       <w:r>
         <w:rPr>
-          <w:rFonts w:ascii="Courier New" w:hAnsi="Courier New" w:cs="Courier New"/>
-          <w:b/>
-          <w:color w:val="0070C0"/>
-        </w:rPr>
-        <w:t>n</w:t>
-      </w:r>
-      <w:r>
-        <w:rPr>
-          <w:rFonts w:ascii="Courier New" w:hAnsi="Courier New" w:cs="Courier New"/>
-          <w:b/>
-          <w:color w:val="0070C0"/>
-        </w:rPr>
-        <w:t>mcli</w:t>
+          <w:lang w:val="en-US"/>
+        </w:rPr>
+        <w:t>nmcli</w:t>
       </w:r>
       <w:proofErr w:type="spellEnd"/>
       <w:proofErr w:type="gramEnd"/>
       <w:r>
         <w:rPr>
-          <w:rFonts w:ascii="Courier New" w:hAnsi="Courier New" w:cs="Courier New"/>
-          <w:b/>
-          <w:color w:val="0070C0"/>
+          <w:lang w:val="en-US"/>
         </w:rPr>
         <w:t xml:space="preserve"> </w:t>
       </w:r>
       <w:proofErr w:type="spellStart"/>
       <w:r>
         <w:rPr>
-          <w:rFonts w:ascii="Courier New" w:hAnsi="Courier New" w:cs="Courier New"/>
-          <w:b/>
-          <w:color w:val="0070C0"/>
+          <w:lang w:val="en-US"/>
         </w:rPr>
         <w:t>device</w:t>
       </w:r>
       <w:proofErr w:type="spellEnd"/>
       <w:r>
         <w:rPr>
-          <w:rFonts w:ascii="Courier New" w:hAnsi="Courier New" w:cs="Courier New"/>
-          <w:b/>
-          <w:color w:val="0070C0"/>
+          <w:lang w:val="en-US"/>
         </w:rPr>
         <w:t xml:space="preserve"> </w:t>
       </w:r>
       <w:proofErr w:type="spellStart"/>
       <w:r>
         <w:rPr>
-          <w:rFonts w:ascii="Courier New" w:hAnsi="Courier New" w:cs="Courier New"/>
-          <w:b/>
-          <w:color w:val="0070C0"/>
+          <w:lang w:val="en-US"/>
         </w:rPr>
         <w:t>list</w:t>
       </w:r>
       <w:proofErr w:type="spellEnd"/>
       <w:r>
         <w:rPr>
-          <w:rFonts w:ascii="Courier New" w:hAnsi="Courier New" w:cs="Courier New"/>
-          <w:b/>
-          <w:color w:val="0070C0"/>
+          <w:lang w:val="en-US"/>
         </w:rPr>
         <w:t xml:space="preserve"> </w:t>
       </w:r>
       <w:proofErr w:type="spellStart"/>
       <w:r>
         <w:rPr>
-          <w:rFonts w:ascii="Courier New" w:hAnsi="Courier New" w:cs="Courier New"/>
-          <w:b/>
-          <w:color w:val="0070C0"/>
+          <w:lang w:val="en-US"/>
         </w:rPr>
         <w:t>iface</w:t>
       </w:r>
       <w:proofErr w:type="spellEnd"/>
       <w:r>
         <w:rPr>
-          <w:rFonts w:ascii="Courier New" w:hAnsi="Courier New" w:cs="Courier New"/>
-          <w:b/>
-          <w:color w:val="0070C0"/>
+          <w:lang w:val="en-US"/>
         </w:rPr>
         <w:t xml:space="preserve"> eth0</w:t>
       </w:r>
@@ -2073,7 +2063,13 @@
       <w:pPr>
         <w:pStyle w:val="Sous-titre"/>
       </w:pPr>
-      <w:r>
+    </w:p>
+    <w:p>
+      <w:pPr>
+        <w:pStyle w:val="Sous-titre"/>
+      </w:pPr>
+      <w:r>
+        <w:lastRenderedPageBreak/>
         <w:t>Quel est l’adresse du serveur DNS ?</w:t>
       </w:r>
     </w:p>
@@ -2145,45 +2141,42 @@
     </w:p>
     <w:p>
       <w:pPr>
-        <w:rPr>
-          <w:rFonts w:ascii="Courier New" w:hAnsi="Courier New" w:cs="Courier New"/>
-          <w:b/>
-          <w:color w:val="0070C0"/>
+        <w:pStyle w:val="PrformatHTML"/>
+        <w:pBdr>
+          <w:top w:val="dashed" w:sz="6" w:space="12" w:color="CC2244"/>
+          <w:left w:val="dashed" w:sz="6" w:space="12" w:color="CC2244"/>
+          <w:bottom w:val="dashed" w:sz="6" w:space="12" w:color="CC2244"/>
+          <w:right w:val="dashed" w:sz="6" w:space="12" w:color="CC2244"/>
+        </w:pBdr>
+        <w:rPr>
+          <w:lang w:val="en-US"/>
         </w:rPr>
       </w:pPr>
       <w:proofErr w:type="gramStart"/>
       <w:r>
         <w:rPr>
-          <w:rFonts w:ascii="Courier New" w:hAnsi="Courier New" w:cs="Courier New"/>
-          <w:b/>
-          <w:color w:val="0070C0"/>
+          <w:lang w:val="en-US"/>
         </w:rPr>
         <w:t>cat</w:t>
       </w:r>
       <w:proofErr w:type="gramEnd"/>
       <w:r>
         <w:rPr>
-          <w:rFonts w:ascii="Courier New" w:hAnsi="Courier New" w:cs="Courier New"/>
-          <w:b/>
-          <w:color w:val="0070C0"/>
+          <w:lang w:val="en-US"/>
         </w:rPr>
         <w:t xml:space="preserve"> /</w:t>
       </w:r>
       <w:proofErr w:type="spellStart"/>
       <w:r>
         <w:rPr>
-          <w:rFonts w:ascii="Courier New" w:hAnsi="Courier New" w:cs="Courier New"/>
-          <w:b/>
-          <w:color w:val="0070C0"/>
+          <w:lang w:val="en-US"/>
         </w:rPr>
         <w:t>etc</w:t>
       </w:r>
       <w:proofErr w:type="spellEnd"/>
       <w:r>
         <w:rPr>
-          <w:rFonts w:ascii="Courier New" w:hAnsi="Courier New" w:cs="Courier New"/>
-          <w:b/>
-          <w:color w:val="0070C0"/>
+          <w:lang w:val="en-US"/>
         </w:rPr>
         <w:t>/network/interfaces</w:t>
       </w:r>
@@ -2192,6 +2185,11 @@
       <w:pPr>
         <w:pStyle w:val="Sous-titre"/>
       </w:pPr>
+    </w:p>
+    <w:p>
+      <w:pPr>
+        <w:pStyle w:val="Sous-titre"/>
+      </w:pPr>
       <w:r>
         <w:t>Que contient le cache DNS ?</w:t>
       </w:r>
@@ -2212,19 +2210,22 @@
     </w:p>
     <w:p>
       <w:pPr>
-        <w:rPr>
-          <w:rFonts w:ascii="Courier New" w:hAnsi="Courier New" w:cs="Courier New"/>
-          <w:b/>
-          <w:color w:val="0070C0"/>
+        <w:pStyle w:val="PrformatHTML"/>
+        <w:pBdr>
+          <w:top w:val="dashed" w:sz="6" w:space="12" w:color="CC2244"/>
+          <w:left w:val="dashed" w:sz="6" w:space="12" w:color="CC2244"/>
+          <w:bottom w:val="dashed" w:sz="6" w:space="12" w:color="CC2244"/>
+          <w:right w:val="dashed" w:sz="6" w:space="12" w:color="CC2244"/>
+        </w:pBdr>
+        <w:rPr>
+          <w:lang w:val="en-US"/>
         </w:rPr>
       </w:pPr>
       <w:proofErr w:type="spellStart"/>
       <w:proofErr w:type="gramStart"/>
       <w:r>
         <w:rPr>
-          <w:rFonts w:ascii="Courier New" w:hAnsi="Courier New" w:cs="Courier New"/>
-          <w:b/>
-          <w:color w:val="0070C0"/>
+          <w:lang w:val="en-US"/>
         </w:rPr>
         <w:t>arp</w:t>
       </w:r>
@@ -2232,9 +2233,7 @@
       <w:proofErr w:type="gramEnd"/>
       <w:r>
         <w:rPr>
-          <w:rFonts w:ascii="Courier New" w:hAnsi="Courier New" w:cs="Courier New"/>
-          <w:b/>
-          <w:color w:val="0070C0"/>
+          <w:lang w:val="en-US"/>
         </w:rPr>
         <w:t xml:space="preserve"> -e</w:t>
       </w:r>
@@ -2243,60 +2242,60 @@
       <w:pPr>
         <w:pStyle w:val="Sous-titre"/>
       </w:pPr>
+    </w:p>
+    <w:p>
+      <w:pPr>
+        <w:pStyle w:val="Sous-titre"/>
+      </w:pPr>
       <w:r>
         <w:t>Quelle est la durée de vie restante du bail DHCP de la machine ?</w:t>
       </w:r>
     </w:p>
     <w:p>
       <w:pPr>
-        <w:rPr>
-          <w:rFonts w:ascii="Courier New" w:hAnsi="Courier New" w:cs="Courier New"/>
-          <w:b/>
-          <w:color w:val="0070C0"/>
+        <w:pStyle w:val="PrformatHTML"/>
+        <w:pBdr>
+          <w:top w:val="dashed" w:sz="6" w:space="12" w:color="CC2244"/>
+          <w:left w:val="dashed" w:sz="6" w:space="12" w:color="CC2244"/>
+          <w:bottom w:val="dashed" w:sz="6" w:space="12" w:color="CC2244"/>
+          <w:right w:val="dashed" w:sz="6" w:space="12" w:color="CC2244"/>
+        </w:pBdr>
+        <w:rPr>
+          <w:lang w:val="en-US"/>
         </w:rPr>
       </w:pPr>
       <w:proofErr w:type="gramStart"/>
       <w:r>
         <w:rPr>
-          <w:rFonts w:ascii="Courier New" w:hAnsi="Courier New" w:cs="Courier New"/>
-          <w:b/>
-          <w:color w:val="0070C0"/>
+          <w:lang w:val="en-US"/>
         </w:rPr>
         <w:t>cat</w:t>
       </w:r>
       <w:proofErr w:type="gramEnd"/>
       <w:r>
         <w:rPr>
-          <w:rFonts w:ascii="Courier New" w:hAnsi="Courier New" w:cs="Courier New"/>
-          <w:b/>
-          <w:color w:val="0070C0"/>
+          <w:lang w:val="en-US"/>
         </w:rPr>
         <w:t xml:space="preserve"> /var/lib/</w:t>
       </w:r>
       <w:proofErr w:type="spellStart"/>
       <w:r>
         <w:rPr>
-          <w:rFonts w:ascii="Courier New" w:hAnsi="Courier New" w:cs="Courier New"/>
-          <w:b/>
-          <w:color w:val="0070C0"/>
+          <w:lang w:val="en-US"/>
         </w:rPr>
         <w:t>dhcp</w:t>
       </w:r>
       <w:proofErr w:type="spellEnd"/>
       <w:r>
         <w:rPr>
-          <w:rFonts w:ascii="Courier New" w:hAnsi="Courier New" w:cs="Courier New"/>
-          <w:b/>
-          <w:color w:val="0070C0"/>
+          <w:lang w:val="en-US"/>
         </w:rPr>
         <w:t>/</w:t>
       </w:r>
       <w:proofErr w:type="spellStart"/>
       <w:r>
         <w:rPr>
-          <w:rFonts w:ascii="Courier New" w:hAnsi="Courier New" w:cs="Courier New"/>
-          <w:b/>
-          <w:color w:val="0070C0"/>
+          <w:lang w:val="en-US"/>
         </w:rPr>
         <w:t>dhclient.leases</w:t>
       </w:r>
@@ -2306,6 +2305,11 @@
       <w:pPr>
         <w:pStyle w:val="Sous-titre"/>
       </w:pPr>
+    </w:p>
+    <w:p>
+      <w:pPr>
+        <w:pStyle w:val="Sous-titre"/>
+      </w:pPr>
       <w:r>
         <w:t xml:space="preserve">Quelle est la durée d’un </w:t>
       </w:r>
@@ -2328,19 +2332,22 @@
     </w:p>
     <w:p>
       <w:pPr>
-        <w:rPr>
-          <w:rFonts w:ascii="Courier New" w:hAnsi="Courier New" w:cs="Courier New"/>
-          <w:b/>
-          <w:color w:val="0070C0"/>
+        <w:pStyle w:val="PrformatHTML"/>
+        <w:pBdr>
+          <w:top w:val="dashed" w:sz="6" w:space="12" w:color="CC2244"/>
+          <w:left w:val="dashed" w:sz="6" w:space="12" w:color="CC2244"/>
+          <w:bottom w:val="dashed" w:sz="6" w:space="12" w:color="CC2244"/>
+          <w:right w:val="dashed" w:sz="6" w:space="12" w:color="CC2244"/>
+        </w:pBdr>
+        <w:rPr>
+          <w:lang w:val="en-US"/>
         </w:rPr>
       </w:pPr>
       <w:proofErr w:type="spellStart"/>
       <w:proofErr w:type="gramStart"/>
       <w:r>
         <w:rPr>
-          <w:rFonts w:ascii="Courier New" w:hAnsi="Courier New" w:cs="Courier New"/>
-          <w:b/>
-          <w:color w:val="0070C0"/>
+          <w:lang w:val="en-US"/>
         </w:rPr>
         <w:t>ping</w:t>
       </w:r>
@@ -2348,9 +2355,7 @@
       <w:proofErr w:type="gramEnd"/>
       <w:r>
         <w:rPr>
-          <w:rFonts w:ascii="Courier New" w:hAnsi="Courier New" w:cs="Courier New"/>
-          <w:b/>
-          <w:color w:val="0070C0"/>
+          <w:lang w:val="en-US"/>
         </w:rPr>
         <w:t xml:space="preserve">  8.8.8.8</w:t>
       </w:r>
@@ -2359,6 +2364,11 @@
       <w:pPr>
         <w:pStyle w:val="Sous-titre"/>
       </w:pPr>
+    </w:p>
+    <w:p>
+      <w:pPr>
+        <w:pStyle w:val="Sous-titre"/>
+      </w:pPr>
       <w:r>
         <w:t xml:space="preserve">Quel est le chemin emprunté par le </w:t>
       </w:r>
@@ -2381,19 +2391,22 @@
     </w:p>
     <w:p>
       <w:pPr>
-        <w:rPr>
-          <w:rFonts w:ascii="Courier New" w:hAnsi="Courier New" w:cs="Courier New"/>
-          <w:b/>
-          <w:color w:val="0070C0"/>
+        <w:pStyle w:val="PrformatHTML"/>
+        <w:pBdr>
+          <w:top w:val="dashed" w:sz="6" w:space="12" w:color="CC2244"/>
+          <w:left w:val="dashed" w:sz="6" w:space="12" w:color="CC2244"/>
+          <w:bottom w:val="dashed" w:sz="6" w:space="12" w:color="CC2244"/>
+          <w:right w:val="dashed" w:sz="6" w:space="12" w:color="CC2244"/>
+        </w:pBdr>
+        <w:rPr>
+          <w:lang w:val="en-US"/>
         </w:rPr>
       </w:pPr>
       <w:proofErr w:type="spellStart"/>
       <w:proofErr w:type="gramStart"/>
       <w:r>
         <w:rPr>
-          <w:rFonts w:ascii="Courier New" w:hAnsi="Courier New" w:cs="Courier New"/>
-          <w:b/>
-          <w:color w:val="0070C0"/>
+          <w:lang w:val="en-US"/>
         </w:rPr>
         <w:t>tracepath</w:t>
       </w:r>
@@ -2401,18 +2414,18 @@
       <w:proofErr w:type="gramEnd"/>
       <w:r>
         <w:rPr>
-          <w:rFonts w:ascii="Courier New" w:hAnsi="Courier New" w:cs="Courier New"/>
-          <w:b/>
-          <w:color w:val="0070C0"/>
+          <w:lang w:val="en-US"/>
         </w:rPr>
         <w:t xml:space="preserve"> 8.8.8.8</w:t>
       </w:r>
     </w:p>
+    <w:p/>
     <w:p>
       <w:pPr>
         <w:pStyle w:val="Titre2"/>
       </w:pPr>
       <w:r>
+        <w:lastRenderedPageBreak/>
         <w:t>Système</w:t>
       </w:r>
     </w:p>
@@ -2426,82 +2439,78 @@
     </w:p>
     <w:p>
       <w:pPr>
-        <w:rPr>
-          <w:rFonts w:ascii="Courier New" w:hAnsi="Courier New" w:cs="Courier New"/>
-          <w:b/>
-          <w:color w:val="0070C0"/>
+        <w:pStyle w:val="PrformatHTML"/>
+        <w:pBdr>
+          <w:top w:val="dashed" w:sz="6" w:space="12" w:color="CC2244"/>
+          <w:left w:val="dashed" w:sz="6" w:space="12" w:color="CC2244"/>
+          <w:bottom w:val="dashed" w:sz="6" w:space="12" w:color="CC2244"/>
+          <w:right w:val="dashed" w:sz="6" w:space="12" w:color="CC2244"/>
+        </w:pBdr>
+        <w:rPr>
+          <w:lang w:val="en-US"/>
         </w:rPr>
       </w:pPr>
       <w:proofErr w:type="gramStart"/>
       <w:r>
         <w:rPr>
-          <w:rFonts w:ascii="Courier New" w:hAnsi="Courier New" w:cs="Courier New"/>
-          <w:b/>
-          <w:color w:val="0070C0"/>
+          <w:lang w:val="en-US"/>
         </w:rPr>
         <w:t>man</w:t>
       </w:r>
       <w:proofErr w:type="gramEnd"/>
       <w:r>
         <w:rPr>
-          <w:rFonts w:ascii="Courier New" w:hAnsi="Courier New" w:cs="Courier New"/>
-          <w:b/>
-          <w:color w:val="0070C0"/>
+          <w:lang w:val="en-US"/>
         </w:rPr>
         <w:t xml:space="preserve"> –k </w:t>
       </w:r>
       <w:proofErr w:type="spellStart"/>
       <w:r>
         <w:rPr>
-          <w:rFonts w:ascii="Courier New" w:hAnsi="Courier New" w:cs="Courier New"/>
-          <w:b/>
-          <w:color w:val="0070C0"/>
+          <w:lang w:val="en-US"/>
         </w:rPr>
         <w:t>kernel</w:t>
       </w:r>
       <w:proofErr w:type="spellEnd"/>
       <w:r>
         <w:rPr>
-          <w:rFonts w:ascii="Courier New" w:hAnsi="Courier New" w:cs="Courier New"/>
-          <w:b/>
-          <w:color w:val="0070C0"/>
+          <w:lang w:val="en-US"/>
         </w:rPr>
         <w:t xml:space="preserve"> | </w:t>
       </w:r>
       <w:proofErr w:type="spellStart"/>
       <w:r>
         <w:rPr>
-          <w:rFonts w:ascii="Courier New" w:hAnsi="Courier New" w:cs="Courier New"/>
-          <w:b/>
-          <w:color w:val="0070C0"/>
+          <w:lang w:val="en-US"/>
         </w:rPr>
         <w:t>grep</w:t>
       </w:r>
       <w:proofErr w:type="spellEnd"/>
       <w:r>
         <w:rPr>
-          <w:rFonts w:ascii="Courier New" w:hAnsi="Courier New" w:cs="Courier New"/>
-          <w:b/>
-          <w:color w:val="0070C0"/>
+          <w:lang w:val="en-US"/>
         </w:rPr>
         <w:t xml:space="preserve"> info</w:t>
       </w:r>
     </w:p>
     <w:p>
       <w:pPr>
-        <w:rPr>
-          <w:rFonts w:ascii="Courier New" w:hAnsi="Courier New" w:cs="Courier New"/>
-          <w:b/>
-          <w:color w:val="0070C0"/>
+        <w:pStyle w:val="PrformatHTML"/>
+        <w:pBdr>
+          <w:top w:val="dashed" w:sz="6" w:space="12" w:color="CC2244"/>
+          <w:left w:val="dashed" w:sz="6" w:space="12" w:color="CC2244"/>
+          <w:bottom w:val="dashed" w:sz="6" w:space="12" w:color="CC2244"/>
+          <w:right w:val="dashed" w:sz="6" w:space="12" w:color="CC2244"/>
+        </w:pBdr>
+        <w:rPr>
+          <w:lang w:val="en-US"/>
         </w:rPr>
       </w:pPr>
       <w:proofErr w:type="spellStart"/>
       <w:proofErr w:type="gramStart"/>
       <w:r>
         <w:rPr>
-          <w:rFonts w:ascii="Courier New" w:hAnsi="Courier New" w:cs="Courier New"/>
-          <w:b/>
-          <w:color w:val="0070C0"/>
+          <w:lang w:val="en-US"/>
         </w:rPr>
         <w:t>uname</w:t>
       </w:r>
@@ -2509,9 +2518,7 @@
       <w:proofErr w:type="gramEnd"/>
       <w:r>
         <w:rPr>
-          <w:rFonts w:ascii="Courier New" w:hAnsi="Courier New" w:cs="Courier New"/>
-          <w:b/>
-          <w:color w:val="0070C0"/>
+          <w:lang w:val="en-US"/>
         </w:rPr>
         <w:t xml:space="preserve"> -a</w:t>
       </w:r>
@@ -2520,6 +2527,8 @@
       <w:r>
         <w:t xml:space="preserve"> </w:t>
       </w:r>
+    </w:p>
+    <w:p>
       <w:r>
         <w:t>Est-ce un 64 bits ou un 32 bits ? AMD, X86, IA64 ?</w:t>
       </w:r>
@@ -2543,13 +2552,23 @@
       </w:r>
     </w:p>
     <w:p>
+      <w:pPr>
+        <w:pStyle w:val="PrformatHTML"/>
+        <w:pBdr>
+          <w:top w:val="dashed" w:sz="6" w:space="12" w:color="CC2244"/>
+          <w:left w:val="dashed" w:sz="6" w:space="12" w:color="CC2244"/>
+          <w:bottom w:val="dashed" w:sz="6" w:space="12" w:color="CC2244"/>
+          <w:right w:val="dashed" w:sz="6" w:space="12" w:color="CC2244"/>
+        </w:pBdr>
+        <w:rPr>
+          <w:lang w:val="en-US"/>
+        </w:rPr>
+      </w:pPr>
       <w:proofErr w:type="spellStart"/>
       <w:proofErr w:type="gramStart"/>
       <w:r>
         <w:rPr>
-          <w:rFonts w:ascii="Courier New" w:hAnsi="Courier New" w:cs="Courier New"/>
-          <w:b/>
-          <w:color w:val="0070C0"/>
+          <w:lang w:val="en-US"/>
         </w:rPr>
         <w:t>lscpu</w:t>
       </w:r>
@@ -2558,19 +2577,22 @@
     </w:p>
     <w:p>
       <w:pPr>
-        <w:rPr>
-          <w:rFonts w:ascii="Courier New" w:hAnsi="Courier New" w:cs="Courier New"/>
-          <w:b/>
-          <w:color w:val="0070C0"/>
+        <w:pStyle w:val="PrformatHTML"/>
+        <w:pBdr>
+          <w:top w:val="dashed" w:sz="6" w:space="12" w:color="CC2244"/>
+          <w:left w:val="dashed" w:sz="6" w:space="12" w:color="CC2244"/>
+          <w:bottom w:val="dashed" w:sz="6" w:space="12" w:color="CC2244"/>
+          <w:right w:val="dashed" w:sz="6" w:space="12" w:color="CC2244"/>
+        </w:pBdr>
+        <w:rPr>
+          <w:lang w:val="en-US"/>
         </w:rPr>
       </w:pPr>
       <w:proofErr w:type="spellStart"/>
       <w:proofErr w:type="gramStart"/>
       <w:r>
         <w:rPr>
-          <w:rFonts w:ascii="Courier New" w:hAnsi="Courier New" w:cs="Courier New"/>
-          <w:b/>
-          <w:color w:val="0070C0"/>
+          <w:lang w:val="en-US"/>
         </w:rPr>
         <w:t>lshw</w:t>
       </w:r>
@@ -2579,41 +2601,41 @@
     </w:p>
     <w:p>
       <w:pPr>
-        <w:rPr>
-          <w:rFonts w:ascii="Courier New" w:hAnsi="Courier New" w:cs="Courier New"/>
-          <w:b/>
-          <w:color w:val="0070C0"/>
+        <w:pStyle w:val="PrformatHTML"/>
+        <w:pBdr>
+          <w:top w:val="dashed" w:sz="6" w:space="12" w:color="CC2244"/>
+          <w:left w:val="dashed" w:sz="6" w:space="12" w:color="CC2244"/>
+          <w:bottom w:val="dashed" w:sz="6" w:space="12" w:color="CC2244"/>
+          <w:right w:val="dashed" w:sz="6" w:space="12" w:color="CC2244"/>
+        </w:pBdr>
+        <w:rPr>
+          <w:lang w:val="en-US"/>
         </w:rPr>
       </w:pPr>
       <w:proofErr w:type="gramStart"/>
       <w:r>
         <w:rPr>
-          <w:rFonts w:ascii="Courier New" w:hAnsi="Courier New" w:cs="Courier New"/>
-          <w:b/>
-          <w:color w:val="0070C0"/>
+          <w:lang w:val="en-US"/>
         </w:rPr>
         <w:t>cat</w:t>
       </w:r>
       <w:proofErr w:type="gramEnd"/>
       <w:r>
         <w:rPr>
-          <w:rFonts w:ascii="Courier New" w:hAnsi="Courier New" w:cs="Courier New"/>
-          <w:b/>
-          <w:color w:val="0070C0"/>
+          <w:lang w:val="en-US"/>
         </w:rPr>
         <w:t xml:space="preserve"> /proc/</w:t>
       </w:r>
       <w:proofErr w:type="spellStart"/>
       <w:r>
         <w:rPr>
-          <w:rFonts w:ascii="Courier New" w:hAnsi="Courier New" w:cs="Courier New"/>
-          <w:b/>
-          <w:color w:val="0070C0"/>
+          <w:lang w:val="en-US"/>
         </w:rPr>
         <w:t>cpuinfo</w:t>
       </w:r>
       <w:proofErr w:type="spellEnd"/>
     </w:p>
+    <w:p/>
     <w:p>
       <w:r>
         <w:t>Liste des ports ouverts sur le système ?</w:t>
@@ -2621,19 +2643,22 @@
     </w:p>
     <w:p>
       <w:pPr>
-        <w:rPr>
-          <w:rFonts w:ascii="Courier New" w:hAnsi="Courier New" w:cs="Courier New"/>
-          <w:b/>
-          <w:color w:val="0070C0"/>
+        <w:pStyle w:val="PrformatHTML"/>
+        <w:pBdr>
+          <w:top w:val="dashed" w:sz="6" w:space="12" w:color="CC2244"/>
+          <w:left w:val="dashed" w:sz="6" w:space="12" w:color="CC2244"/>
+          <w:bottom w:val="dashed" w:sz="6" w:space="12" w:color="CC2244"/>
+          <w:right w:val="dashed" w:sz="6" w:space="12" w:color="CC2244"/>
+        </w:pBdr>
+        <w:rPr>
+          <w:lang w:val="en-US"/>
         </w:rPr>
       </w:pPr>
       <w:proofErr w:type="spellStart"/>
       <w:proofErr w:type="gramStart"/>
       <w:r>
         <w:rPr>
-          <w:rFonts w:ascii="Courier New" w:hAnsi="Courier New" w:cs="Courier New"/>
-          <w:b/>
-          <w:color w:val="0070C0"/>
+          <w:lang w:val="en-US"/>
         </w:rPr>
         <w:t>netstat</w:t>
       </w:r>
@@ -2641,41 +2666,34 @@
       <w:proofErr w:type="gramEnd"/>
       <w:r>
         <w:rPr>
-          <w:rFonts w:ascii="Courier New" w:hAnsi="Courier New" w:cs="Courier New"/>
-          <w:b/>
-          <w:color w:val="0070C0"/>
+          <w:lang w:val="en-US"/>
         </w:rPr>
         <w:t xml:space="preserve"> –an </w:t>
       </w:r>
       <w:proofErr w:type="spellStart"/>
       <w:r>
         <w:rPr>
-          <w:rFonts w:ascii="Courier New" w:hAnsi="Courier New" w:cs="Courier New"/>
-          <w:b/>
-          <w:color w:val="0070C0"/>
+          <w:lang w:val="en-US"/>
         </w:rPr>
         <w:t>grep</w:t>
       </w:r>
       <w:proofErr w:type="spellEnd"/>
       <w:r>
         <w:rPr>
-          <w:rFonts w:ascii="Courier New" w:hAnsi="Courier New" w:cs="Courier New"/>
-          <w:b/>
-          <w:color w:val="0070C0"/>
+          <w:lang w:val="en-US"/>
         </w:rPr>
         <w:t xml:space="preserve"> </w:t>
       </w:r>
       <w:proofErr w:type="spellStart"/>
       <w:r>
         <w:rPr>
-          <w:rFonts w:ascii="Courier New" w:hAnsi="Courier New" w:cs="Courier New"/>
-          <w:b/>
-          <w:color w:val="0070C0"/>
+          <w:lang w:val="en-US"/>
         </w:rPr>
         <w:t>listen</w:t>
       </w:r>
       <w:proofErr w:type="spellEnd"/>
     </w:p>
+    <w:p/>
     <w:p>
       <w:r>
         <w:t>Liste des processus s’exécutant ?</w:t>
@@ -2683,19 +2701,22 @@
     </w:p>
     <w:p>
       <w:pPr>
-        <w:rPr>
-          <w:rFonts w:ascii="Courier New" w:hAnsi="Courier New" w:cs="Courier New"/>
-          <w:b/>
-          <w:color w:val="0070C0"/>
+        <w:pStyle w:val="PrformatHTML"/>
+        <w:pBdr>
+          <w:top w:val="dashed" w:sz="6" w:space="12" w:color="CC2244"/>
+          <w:left w:val="dashed" w:sz="6" w:space="12" w:color="CC2244"/>
+          <w:bottom w:val="dashed" w:sz="6" w:space="12" w:color="CC2244"/>
+          <w:right w:val="dashed" w:sz="6" w:space="12" w:color="CC2244"/>
+        </w:pBdr>
+        <w:rPr>
+          <w:lang w:val="en-US"/>
         </w:rPr>
       </w:pPr>
       <w:proofErr w:type="spellStart"/>
       <w:proofErr w:type="gramStart"/>
       <w:r>
         <w:rPr>
-          <w:rFonts w:ascii="Courier New" w:hAnsi="Courier New" w:cs="Courier New"/>
-          <w:b/>
-          <w:color w:val="0070C0"/>
+          <w:lang w:val="en-US"/>
         </w:rPr>
         <w:t>ps</w:t>
       </w:r>
@@ -2703,13 +2724,12 @@
       <w:proofErr w:type="gramEnd"/>
       <w:r>
         <w:rPr>
-          <w:rFonts w:ascii="Courier New" w:hAnsi="Courier New" w:cs="Courier New"/>
-          <w:b/>
-          <w:color w:val="0070C0"/>
+          <w:lang w:val="en-US"/>
         </w:rPr>
         <w:t xml:space="preserve"> aux</w:t>
       </w:r>
     </w:p>
+    <w:p/>
     <w:p>
       <w:r>
         <w:t>Identifier les principaux processus</w:t>
@@ -2722,356 +2742,350 @@
       </w:r>
     </w:p>
     <w:p>
+      <w:pPr>
+        <w:pStyle w:val="PrformatHTML"/>
+        <w:pBdr>
+          <w:top w:val="dashed" w:sz="6" w:space="12" w:color="CC2244"/>
+          <w:left w:val="dashed" w:sz="6" w:space="12" w:color="CC2244"/>
+          <w:bottom w:val="dashed" w:sz="6" w:space="12" w:color="CC2244"/>
+          <w:right w:val="dashed" w:sz="6" w:space="12" w:color="CC2244"/>
+        </w:pBdr>
+        <w:rPr>
+          <w:lang w:val="en-US"/>
+        </w:rPr>
+      </w:pPr>
+      <w:proofErr w:type="spellStart"/>
+      <w:r>
+        <w:rPr>
+          <w:lang w:val="en-US"/>
+        </w:rPr>
+        <w:t>I</w:t>
+      </w:r>
+      <w:r>
+        <w:rPr>
+          <w:lang w:val="en-US"/>
+        </w:rPr>
+        <w:t>nitctl</w:t>
+      </w:r>
+      <w:proofErr w:type="spellEnd"/>
+      <w:r>
+        <w:rPr>
+          <w:lang w:val="en-US"/>
+        </w:rPr>
+        <w:t xml:space="preserve"> </w:t>
+      </w:r>
+      <w:r>
+        <w:rPr>
+          <w:lang w:val="en-US"/>
+        </w:rPr>
+        <w:t>list</w:t>
+      </w:r>
+    </w:p>
+    <w:p/>
+    <w:p>
+      <w:pPr>
+        <w:pStyle w:val="Titre2"/>
+      </w:pPr>
+      <w:r>
+        <w:t>Shell</w:t>
+      </w:r>
+    </w:p>
+    <w:p>
+      <w:r>
+        <w:t>Afficher l’historique des commandes</w:t>
+      </w:r>
+    </w:p>
+    <w:p>
+      <w:pPr>
+        <w:pStyle w:val="PrformatHTML"/>
+        <w:pBdr>
+          <w:top w:val="dashed" w:sz="6" w:space="12" w:color="CC2244"/>
+          <w:left w:val="dashed" w:sz="6" w:space="12" w:color="CC2244"/>
+          <w:bottom w:val="dashed" w:sz="6" w:space="12" w:color="CC2244"/>
+          <w:right w:val="dashed" w:sz="6" w:space="12" w:color="CC2244"/>
+        </w:pBdr>
+        <w:rPr>
+          <w:lang w:val="en-US"/>
+        </w:rPr>
+      </w:pPr>
       <w:proofErr w:type="spellStart"/>
       <w:proofErr w:type="gramStart"/>
       <w:r>
         <w:rPr>
-          <w:rFonts w:ascii="Courier New" w:hAnsi="Courier New" w:cs="Courier New"/>
-          <w:b/>
-          <w:color w:val="0070C0"/>
-        </w:rPr>
-        <w:t>ini</w:t>
-      </w:r>
-      <w:r>
-        <w:rPr>
-          <w:rFonts w:ascii="Courier New" w:hAnsi="Courier New" w:cs="Courier New"/>
-          <w:b/>
-          <w:color w:val="0070C0"/>
-        </w:rPr>
-        <w:t>t</w:t>
-      </w:r>
-      <w:r>
-        <w:rPr>
-          <w:rFonts w:ascii="Courier New" w:hAnsi="Courier New" w:cs="Courier New"/>
-          <w:b/>
-          <w:color w:val="0070C0"/>
-        </w:rPr>
-        <w:t>ctl</w:t>
+          <w:lang w:val="en-US"/>
+        </w:rPr>
+        <w:t>history</w:t>
       </w:r>
       <w:proofErr w:type="spellEnd"/>
       <w:proofErr w:type="gramEnd"/>
-      <w:r>
+    </w:p>
+    <w:p>
+      <w:pPr>
+        <w:pStyle w:val="PrformatHTML"/>
+        <w:pBdr>
+          <w:top w:val="dashed" w:sz="6" w:space="12" w:color="CC2244"/>
+          <w:left w:val="dashed" w:sz="6" w:space="12" w:color="CC2244"/>
+          <w:bottom w:val="dashed" w:sz="6" w:space="12" w:color="CC2244"/>
+          <w:right w:val="dashed" w:sz="6" w:space="12" w:color="CC2244"/>
+        </w:pBdr>
+        <w:rPr>
+          <w:lang w:val="en-US"/>
+        </w:rPr>
+      </w:pPr>
+      <w:proofErr w:type="spellStart"/>
+      <w:proofErr w:type="gramStart"/>
+      <w:r>
+        <w:rPr>
+          <w:lang w:val="en-US"/>
+        </w:rPr>
+        <w:t>history</w:t>
+      </w:r>
+      <w:proofErr w:type="spellEnd"/>
+      <w:proofErr w:type="gramEnd"/>
+      <w:r>
+        <w:rPr>
+          <w:lang w:val="en-US"/>
+        </w:rPr>
+        <w:t xml:space="preserve"> | more</w:t>
+      </w:r>
+    </w:p>
+    <w:p/>
+    <w:p>
+      <w:r>
+        <w:lastRenderedPageBreak/>
+        <w:t>Pour connaître la taille de l’historique :</w:t>
+      </w:r>
+    </w:p>
+    <w:p>
+      <w:pPr>
+        <w:pStyle w:val="PrformatHTML"/>
+        <w:pBdr>
+          <w:top w:val="dashed" w:sz="6" w:space="12" w:color="CC2244"/>
+          <w:left w:val="dashed" w:sz="6" w:space="12" w:color="CC2244"/>
+          <w:bottom w:val="dashed" w:sz="6" w:space="12" w:color="CC2244"/>
+          <w:right w:val="dashed" w:sz="6" w:space="12" w:color="CC2244"/>
+        </w:pBdr>
+        <w:rPr>
+          <w:lang w:val="en-US"/>
+        </w:rPr>
+      </w:pPr>
+      <w:proofErr w:type="spellStart"/>
+      <w:proofErr w:type="gramStart"/>
+      <w:r>
+        <w:rPr>
+          <w:lang w:val="en-US"/>
+        </w:rPr>
+        <w:t>echo</w:t>
+      </w:r>
+      <w:proofErr w:type="spellEnd"/>
+      <w:proofErr w:type="gramEnd"/>
+      <w:r>
+        <w:rPr>
+          <w:lang w:val="en-US"/>
+        </w:rPr>
         <w:t xml:space="preserve"> </w:t>
       </w:r>
-      <w:proofErr w:type="spellStart"/>
-      <w:r>
-        <w:rPr>
-          <w:rFonts w:ascii="Courier New" w:hAnsi="Courier New" w:cs="Courier New"/>
-          <w:b/>
-          <w:color w:val="0070C0"/>
-        </w:rPr>
-        <w:t>list</w:t>
-      </w:r>
-      <w:proofErr w:type="spellEnd"/>
+      <w:r>
+        <w:rPr>
+          <w:lang w:val="en-US"/>
+        </w:rPr>
+        <w:t>$HISTSIZE</w:t>
+      </w:r>
     </w:p>
     <w:p/>
     <w:p>
-      <w:pPr>
-        <w:pStyle w:val="Titre2"/>
-      </w:pPr>
-      <w:r>
-        <w:lastRenderedPageBreak/>
-        <w:t>Shell</w:t>
-      </w:r>
-    </w:p>
-    <w:p>
-      <w:r>
-        <w:t>Afficher l’historique des commandes</w:t>
-      </w:r>
-    </w:p>
-    <w:p>
-      <w:pPr>
-        <w:rPr>
-          <w:rFonts w:ascii="Courier New" w:hAnsi="Courier New" w:cs="Courier New"/>
-          <w:b/>
-          <w:color w:val="0070C0"/>
+      <w:r>
+        <w:t xml:space="preserve">Editer le fichier de configuration du </w:t>
+      </w:r>
+      <w:proofErr w:type="spellStart"/>
+      <w:r>
+        <w:t>hostname</w:t>
+      </w:r>
+      <w:proofErr w:type="spellEnd"/>
+      <w:r>
+        <w:t xml:space="preserve"> avec vi et modifier le nom d’hôte pour mint64</w:t>
+      </w:r>
+    </w:p>
+    <w:p>
+      <w:pPr>
+        <w:pStyle w:val="PrformatHTML"/>
+        <w:pBdr>
+          <w:top w:val="dashed" w:sz="6" w:space="12" w:color="CC2244"/>
+          <w:left w:val="dashed" w:sz="6" w:space="12" w:color="CC2244"/>
+          <w:bottom w:val="dashed" w:sz="6" w:space="12" w:color="CC2244"/>
+          <w:right w:val="dashed" w:sz="6" w:space="12" w:color="CC2244"/>
+        </w:pBdr>
+        <w:rPr>
+          <w:lang w:val="en-US"/>
         </w:rPr>
       </w:pPr>
       <w:proofErr w:type="spellStart"/>
       <w:proofErr w:type="gramStart"/>
       <w:r>
         <w:rPr>
-          <w:rFonts w:ascii="Courier New" w:hAnsi="Courier New" w:cs="Courier New"/>
-          <w:b/>
-          <w:color w:val="0070C0"/>
-        </w:rPr>
-        <w:t>history</w:t>
+          <w:lang w:val="en-US"/>
+        </w:rPr>
+        <w:t>sudo</w:t>
       </w:r>
       <w:proofErr w:type="spellEnd"/>
       <w:proofErr w:type="gramEnd"/>
-    </w:p>
-    <w:p>
-      <w:pPr>
-        <w:rPr>
-          <w:rFonts w:ascii="Courier New" w:hAnsi="Courier New" w:cs="Courier New"/>
-          <w:b/>
-          <w:color w:val="0070C0"/>
-        </w:rPr>
-      </w:pPr>
-      <w:proofErr w:type="spellStart"/>
+      <w:r>
+        <w:rPr>
+          <w:lang w:val="en-US"/>
+        </w:rPr>
+        <w:t xml:space="preserve"> </w:t>
+      </w:r>
+      <w:proofErr w:type="spellStart"/>
+      <w:r>
+        <w:rPr>
+          <w:lang w:val="en-US"/>
+        </w:rPr>
+        <w:t>gedit</w:t>
+      </w:r>
+      <w:proofErr w:type="spellEnd"/>
+      <w:r>
+        <w:rPr>
+          <w:lang w:val="en-US"/>
+        </w:rPr>
+        <w:t xml:space="preserve"> /</w:t>
+      </w:r>
+      <w:proofErr w:type="spellStart"/>
+      <w:r>
+        <w:rPr>
+          <w:lang w:val="en-US"/>
+        </w:rPr>
+        <w:t>etc</w:t>
+      </w:r>
+      <w:proofErr w:type="spellEnd"/>
+      <w:r>
+        <w:rPr>
+          <w:lang w:val="en-US"/>
+        </w:rPr>
+        <w:t>/</w:t>
+      </w:r>
+      <w:proofErr w:type="spellStart"/>
+      <w:r>
+        <w:rPr>
+          <w:lang w:val="en-US"/>
+        </w:rPr>
+        <w:t>hostname</w:t>
+      </w:r>
+      <w:proofErr w:type="spellEnd"/>
+    </w:p>
+    <w:p/>
+    <w:p>
+      <w:r>
+        <w:t xml:space="preserve">Afficher </w:t>
+      </w:r>
       <w:proofErr w:type="gramStart"/>
       <w:r>
-        <w:rPr>
-          <w:rFonts w:ascii="Courier New" w:hAnsi="Courier New" w:cs="Courier New"/>
-          <w:b/>
-          <w:color w:val="0070C0"/>
-        </w:rPr>
-        <w:t>history</w:t>
-      </w:r>
-      <w:proofErr w:type="spellEnd"/>
+        <w:t>la</w:t>
+      </w:r>
       <w:proofErr w:type="gramEnd"/>
       <w:r>
-        <w:rPr>
-          <w:rFonts w:ascii="Courier New" w:hAnsi="Courier New" w:cs="Courier New"/>
-          <w:b/>
-          <w:color w:val="0070C0"/>
-        </w:rPr>
-        <w:t xml:space="preserve"> | more</w:t>
-      </w:r>
-    </w:p>
-    <w:p>
-      <w:r>
-        <w:t>Pour connaître la taille de l’historique :</w:t>
-      </w:r>
-    </w:p>
-    <w:p>
-      <w:pPr>
-        <w:rPr>
-          <w:rFonts w:ascii="Courier New" w:hAnsi="Courier New" w:cs="Courier New"/>
-          <w:b/>
-          <w:color w:val="0070C0"/>
-        </w:rPr>
-      </w:pPr>
-      <w:proofErr w:type="spellStart"/>
+        <w:t xml:space="preserve"> man page de la commande </w:t>
+      </w:r>
+      <w:proofErr w:type="spellStart"/>
+      <w:r>
+        <w:t>ls</w:t>
+      </w:r>
+      <w:proofErr w:type="spellEnd"/>
+    </w:p>
+    <w:p>
+      <w:pPr>
+        <w:pStyle w:val="PrformatHTML"/>
+        <w:pBdr>
+          <w:top w:val="dashed" w:sz="6" w:space="12" w:color="CC2244"/>
+          <w:left w:val="dashed" w:sz="6" w:space="12" w:color="CC2244"/>
+          <w:bottom w:val="dashed" w:sz="6" w:space="12" w:color="CC2244"/>
+          <w:right w:val="dashed" w:sz="6" w:space="12" w:color="CC2244"/>
+        </w:pBdr>
+        <w:rPr>
+          <w:lang w:val="en-US"/>
+        </w:rPr>
+      </w:pPr>
       <w:proofErr w:type="gramStart"/>
       <w:r>
         <w:rPr>
-          <w:rFonts w:ascii="Courier New" w:hAnsi="Courier New" w:cs="Courier New"/>
-          <w:b/>
-          <w:color w:val="0070C0"/>
-        </w:rPr>
-        <w:t>echo</w:t>
-      </w:r>
-      <w:proofErr w:type="spellEnd"/>
+          <w:lang w:val="en-US"/>
+        </w:rPr>
+        <w:t>man</w:t>
+      </w:r>
       <w:proofErr w:type="gramEnd"/>
       <w:r>
         <w:rPr>
-          <w:rFonts w:ascii="Courier New" w:hAnsi="Courier New" w:cs="Courier New"/>
-          <w:b/>
-          <w:color w:val="0070C0"/>
+          <w:lang w:val="en-US"/>
         </w:rPr>
         <w:t xml:space="preserve"> </w:t>
       </w:r>
-      <w:r>
-        <w:rPr>
-          <w:rFonts w:ascii="Courier New" w:hAnsi="Courier New" w:cs="Courier New"/>
-          <w:b/>
-          <w:color w:val="0070C0"/>
-        </w:rPr>
-        <w:t>$HISTSIZE</w:t>
-      </w:r>
-    </w:p>
-    <w:p>
-      <w:r>
-        <w:t xml:space="preserve">Editer le fichier de configuration du </w:t>
-      </w:r>
-      <w:proofErr w:type="spellStart"/>
-      <w:r>
-        <w:t>hostname</w:t>
-      </w:r>
-      <w:proofErr w:type="spellEnd"/>
-      <w:r>
-        <w:t xml:space="preserve"> avec vi et modifier le nom d’hôte pour mint64</w:t>
-      </w:r>
-    </w:p>
-    <w:p>
-      <w:pPr>
-        <w:rPr>
-          <w:rFonts w:ascii="Courier New" w:hAnsi="Courier New" w:cs="Courier New"/>
-          <w:b/>
-          <w:color w:val="0070C0"/>
-        </w:rPr>
-      </w:pPr>
-      <w:proofErr w:type="spellStart"/>
+      <w:proofErr w:type="spellStart"/>
+      <w:r>
+        <w:rPr>
+          <w:lang w:val="en-US"/>
+        </w:rPr>
+        <w:t>ls</w:t>
+      </w:r>
+      <w:proofErr w:type="spellEnd"/>
+    </w:p>
+    <w:p/>
+    <w:p>
+      <w:r>
+        <w:t xml:space="preserve">Trouver toutes </w:t>
+      </w:r>
       <w:proofErr w:type="gramStart"/>
       <w:r>
-        <w:rPr>
-          <w:rFonts w:ascii="Courier New" w:hAnsi="Courier New" w:cs="Courier New"/>
-          <w:b/>
-          <w:color w:val="0070C0"/>
-        </w:rPr>
-        <w:t>sudo</w:t>
-      </w:r>
-      <w:proofErr w:type="spellEnd"/>
+        <w:t>les man</w:t>
+      </w:r>
       <w:proofErr w:type="gramEnd"/>
       <w:r>
-        <w:rPr>
-          <w:rFonts w:ascii="Courier New" w:hAnsi="Courier New" w:cs="Courier New"/>
-          <w:b/>
-          <w:color w:val="0070C0"/>
-        </w:rPr>
-        <w:t xml:space="preserve"> </w:t>
-      </w:r>
-      <w:proofErr w:type="spellStart"/>
-      <w:r>
-        <w:rPr>
-          <w:rFonts w:ascii="Courier New" w:hAnsi="Courier New" w:cs="Courier New"/>
-          <w:b/>
-          <w:color w:val="0070C0"/>
-        </w:rPr>
-        <w:t>gedit</w:t>
-      </w:r>
-      <w:proofErr w:type="spellEnd"/>
-      <w:r>
-        <w:rPr>
-          <w:rFonts w:ascii="Courier New" w:hAnsi="Courier New" w:cs="Courier New"/>
-          <w:b/>
-          <w:color w:val="0070C0"/>
-        </w:rPr>
-        <w:t xml:space="preserve"> /</w:t>
-      </w:r>
-      <w:proofErr w:type="spellStart"/>
-      <w:r>
-        <w:rPr>
-          <w:rFonts w:ascii="Courier New" w:hAnsi="Courier New" w:cs="Courier New"/>
-          <w:b/>
-          <w:color w:val="0070C0"/>
-        </w:rPr>
-        <w:t>etc</w:t>
-      </w:r>
-      <w:proofErr w:type="spellEnd"/>
-      <w:r>
-        <w:rPr>
-          <w:rFonts w:ascii="Courier New" w:hAnsi="Courier New" w:cs="Courier New"/>
-          <w:b/>
-          <w:color w:val="0070C0"/>
-        </w:rPr>
-        <w:t>/</w:t>
-      </w:r>
-      <w:proofErr w:type="spellStart"/>
-      <w:r>
-        <w:rPr>
-          <w:rFonts w:ascii="Courier New" w:hAnsi="Courier New" w:cs="Courier New"/>
-          <w:b/>
-          <w:color w:val="0070C0"/>
-        </w:rPr>
-        <w:t>hostname</w:t>
-      </w:r>
-      <w:proofErr w:type="spellEnd"/>
-    </w:p>
-    <w:p>
-      <w:r>
-        <w:t xml:space="preserve">Afficher </w:t>
-      </w:r>
+        <w:t xml:space="preserve"> pages correspondant au mot clé « </w:t>
+      </w:r>
+      <w:proofErr w:type="spellStart"/>
+      <w:r>
+        <w:t>dhcp</w:t>
+      </w:r>
+      <w:proofErr w:type="spellEnd"/>
+      <w:r>
+        <w:t> »</w:t>
+      </w:r>
+    </w:p>
+    <w:p>
+      <w:pPr>
+        <w:pStyle w:val="PrformatHTML"/>
+        <w:pBdr>
+          <w:top w:val="dashed" w:sz="6" w:space="12" w:color="CC2244"/>
+          <w:left w:val="dashed" w:sz="6" w:space="12" w:color="CC2244"/>
+          <w:bottom w:val="dashed" w:sz="6" w:space="12" w:color="CC2244"/>
+          <w:right w:val="dashed" w:sz="6" w:space="12" w:color="CC2244"/>
+        </w:pBdr>
+        <w:rPr>
+          <w:lang w:val="en-US"/>
+        </w:rPr>
+      </w:pPr>
       <w:proofErr w:type="gramStart"/>
       <w:r>
-        <w:t>la</w:t>
+        <w:rPr>
+          <w:lang w:val="en-US"/>
+        </w:rPr>
+        <w:t>man</w:t>
       </w:r>
       <w:proofErr w:type="gramEnd"/>
       <w:r>
-        <w:t xml:space="preserve"> man page de la commande </w:t>
-      </w:r>
-      <w:proofErr w:type="spellStart"/>
-      <w:r>
-        <w:t>ls</w:t>
-      </w:r>
-      <w:proofErr w:type="spellEnd"/>
-    </w:p>
-    <w:p>
-      <w:pPr>
-        <w:rPr>
-          <w:rFonts w:ascii="Courier New" w:hAnsi="Courier New" w:cs="Courier New"/>
-          <w:b/>
-          <w:color w:val="0070C0"/>
-        </w:rPr>
-      </w:pPr>
-      <w:proofErr w:type="gramStart"/>
-      <w:r>
-        <w:rPr>
-          <w:rFonts w:ascii="Courier New" w:hAnsi="Courier New" w:cs="Courier New"/>
-          <w:b/>
-          <w:color w:val="0070C0"/>
-        </w:rPr>
-        <w:t>man</w:t>
-      </w:r>
-      <w:proofErr w:type="gramEnd"/>
-      <w:r>
-        <w:rPr>
-          <w:rFonts w:ascii="Courier New" w:hAnsi="Courier New" w:cs="Courier New"/>
-          <w:b/>
-          <w:color w:val="0070C0"/>
-        </w:rPr>
-        <w:t xml:space="preserve"> </w:t>
-      </w:r>
-      <w:proofErr w:type="spellStart"/>
-      <w:r>
-        <w:rPr>
-          <w:rFonts w:ascii="Courier New" w:hAnsi="Courier New" w:cs="Courier New"/>
-          <w:b/>
-          <w:color w:val="0070C0"/>
-        </w:rPr>
-        <w:t>ls</w:t>
-      </w:r>
-      <w:proofErr w:type="spellEnd"/>
-    </w:p>
-    <w:p>
-      <w:r>
-        <w:t xml:space="preserve">Trouver toutes </w:t>
-      </w:r>
-      <w:proofErr w:type="gramStart"/>
-      <w:r>
-        <w:t>les man</w:t>
-      </w:r>
-      <w:proofErr w:type="gramEnd"/>
-      <w:r>
-        <w:t xml:space="preserve"> pages correspondant au mot clé « </w:t>
-      </w:r>
-      <w:proofErr w:type="spellStart"/>
-      <w:r>
+        <w:rPr>
+          <w:lang w:val="en-US"/>
+        </w:rPr>
+        <w:t xml:space="preserve"> –k </w:t>
+      </w:r>
+      <w:proofErr w:type="spellStart"/>
+      <w:r>
+        <w:rPr>
+          <w:lang w:val="en-US"/>
+        </w:rPr>
         <w:t>dhcp</w:t>
       </w:r>
       <w:proofErr w:type="spellEnd"/>
-      <w:r>
-        <w:t> »</w:t>
-      </w:r>
-    </w:p>
-    <w:p>
-      <w:pPr>
-        <w:rPr>
-          <w:rFonts w:ascii="Courier New" w:hAnsi="Courier New" w:cs="Courier New"/>
-          <w:b/>
-          <w:color w:val="0070C0"/>
-        </w:rPr>
-      </w:pPr>
-      <w:proofErr w:type="gramStart"/>
-      <w:r>
-        <w:rPr>
-          <w:rFonts w:ascii="Courier New" w:hAnsi="Courier New" w:cs="Courier New"/>
-          <w:b/>
-          <w:color w:val="0070C0"/>
-        </w:rPr>
-        <w:t>man</w:t>
-      </w:r>
-      <w:proofErr w:type="gramEnd"/>
-      <w:r>
-        <w:rPr>
-          <w:rFonts w:ascii="Courier New" w:hAnsi="Courier New" w:cs="Courier New"/>
-          <w:b/>
-          <w:color w:val="0070C0"/>
-        </w:rPr>
-        <w:t xml:space="preserve"> –k </w:t>
-      </w:r>
-      <w:proofErr w:type="spellStart"/>
-      <w:r>
-        <w:rPr>
-          <w:rFonts w:ascii="Courier New" w:hAnsi="Courier New" w:cs="Courier New"/>
-          <w:b/>
-          <w:color w:val="0070C0"/>
-        </w:rPr>
-        <w:t>dhcp</w:t>
-      </w:r>
-      <w:proofErr w:type="spellEnd"/>
-    </w:p>
+    </w:p>
+    <w:p/>
     <w:p>
       <w:r>
         <w:t xml:space="preserve">Télécharger le fichier </w:t>
@@ -3095,10 +3109,14 @@
     </w:p>
     <w:p>
       <w:pPr>
-        <w:rPr>
-          <w:rFonts w:ascii="Courier New" w:hAnsi="Courier New" w:cs="Courier New"/>
-          <w:b/>
-          <w:color w:val="0070C0"/>
+        <w:pStyle w:val="PrformatHTML"/>
+        <w:pBdr>
+          <w:top w:val="dashed" w:sz="6" w:space="12" w:color="CC2244"/>
+          <w:left w:val="dashed" w:sz="6" w:space="12" w:color="CC2244"/>
+          <w:bottom w:val="dashed" w:sz="6" w:space="12" w:color="CC2244"/>
+          <w:right w:val="dashed" w:sz="6" w:space="12" w:color="CC2244"/>
+        </w:pBdr>
+        <w:rPr>
           <w:lang w:val="en-US"/>
         </w:rPr>
       </w:pPr>
@@ -3106,9 +3124,6 @@
       <w:proofErr w:type="gramStart"/>
       <w:r>
         <w:rPr>
-          <w:rFonts w:ascii="Courier New" w:hAnsi="Courier New" w:cs="Courier New"/>
-          <w:b/>
-          <w:color w:val="0070C0"/>
           <w:lang w:val="en-US"/>
         </w:rPr>
         <w:t>wget</w:t>
@@ -3117,9 +3132,6 @@
       <w:proofErr w:type="gramEnd"/>
       <w:r>
         <w:rPr>
-          <w:rFonts w:ascii="Courier New" w:hAnsi="Courier New" w:cs="Courier New"/>
-          <w:b/>
-          <w:color w:val="0070C0"/>
           <w:lang w:val="en-US"/>
         </w:rPr>
         <w:t xml:space="preserve"> http://www.tldp.org/LDP/sag/sag.pdf</w:t>
@@ -3270,6 +3282,7 @@
         <w:rPr>
           <w:strike/>
         </w:rPr>
+        <w:lastRenderedPageBreak/>
         <w:t>Changer la langue pour l’allemand</w:t>
       </w:r>
     </w:p>
@@ -3280,54 +3293,49 @@
     </w:p>
     <w:p>
       <w:pPr>
-        <w:rPr>
-          <w:rFonts w:ascii="Courier New" w:hAnsi="Courier New" w:cs="Courier New"/>
-          <w:b/>
-          <w:color w:val="0070C0"/>
+        <w:pStyle w:val="PrformatHTML"/>
+        <w:pBdr>
+          <w:top w:val="dashed" w:sz="6" w:space="12" w:color="CC2244"/>
+          <w:left w:val="dashed" w:sz="6" w:space="12" w:color="CC2244"/>
+          <w:bottom w:val="dashed" w:sz="6" w:space="12" w:color="CC2244"/>
+          <w:right w:val="dashed" w:sz="6" w:space="12" w:color="CC2244"/>
+        </w:pBdr>
+        <w:rPr>
+          <w:lang w:val="en-US"/>
         </w:rPr>
       </w:pPr>
       <w:proofErr w:type="gramStart"/>
       <w:r>
         <w:rPr>
-          <w:rFonts w:ascii="Courier New" w:hAnsi="Courier New" w:cs="Courier New"/>
-          <w:b/>
-          <w:color w:val="0070C0"/>
+          <w:lang w:val="en-US"/>
         </w:rPr>
         <w:t>cat</w:t>
       </w:r>
       <w:proofErr w:type="gramEnd"/>
       <w:r>
         <w:rPr>
-          <w:rFonts w:ascii="Courier New" w:hAnsi="Courier New" w:cs="Courier New"/>
-          <w:b/>
-          <w:color w:val="0070C0"/>
+          <w:lang w:val="en-US"/>
         </w:rPr>
         <w:t xml:space="preserve"> </w:t>
       </w:r>
       <w:proofErr w:type="spellStart"/>
       <w:r>
         <w:rPr>
-          <w:rFonts w:ascii="Courier New" w:hAnsi="Courier New" w:cs="Courier New"/>
-          <w:b/>
-          <w:color w:val="0070C0"/>
+          <w:lang w:val="en-US"/>
         </w:rPr>
         <w:t>etc</w:t>
       </w:r>
       <w:proofErr w:type="spellEnd"/>
       <w:r>
         <w:rPr>
-          <w:rFonts w:ascii="Courier New" w:hAnsi="Courier New" w:cs="Courier New"/>
-          <w:b/>
-          <w:color w:val="0070C0"/>
+          <w:lang w:val="en-US"/>
         </w:rPr>
         <w:t>/</w:t>
       </w:r>
       <w:proofErr w:type="spellStart"/>
       <w:r>
         <w:rPr>
-          <w:rFonts w:ascii="Courier New" w:hAnsi="Courier New" w:cs="Courier New"/>
-          <w:b/>
-          <w:color w:val="0070C0"/>
+          <w:lang w:val="en-US"/>
         </w:rPr>
         <w:t>locale.alias</w:t>
       </w:r>
@@ -3335,61 +3343,64 @@
     </w:p>
     <w:p>
       <w:pPr>
-        <w:rPr>
-          <w:rFonts w:ascii="Courier New" w:hAnsi="Courier New" w:cs="Courier New"/>
-          <w:b/>
-          <w:color w:val="0070C0"/>
+        <w:pStyle w:val="PrformatHTML"/>
+        <w:pBdr>
+          <w:top w:val="dashed" w:sz="6" w:space="12" w:color="CC2244"/>
+          <w:left w:val="dashed" w:sz="6" w:space="12" w:color="CC2244"/>
+          <w:bottom w:val="dashed" w:sz="6" w:space="12" w:color="CC2244"/>
+          <w:right w:val="dashed" w:sz="6" w:space="12" w:color="CC2244"/>
+        </w:pBdr>
+        <w:rPr>
+          <w:lang w:val="en-US"/>
         </w:rPr>
       </w:pPr>
       <w:proofErr w:type="gramStart"/>
       <w:r>
         <w:rPr>
-          <w:rFonts w:ascii="Courier New" w:hAnsi="Courier New" w:cs="Courier New"/>
-          <w:b/>
-          <w:color w:val="0070C0"/>
-        </w:rPr>
-        <w:lastRenderedPageBreak/>
+          <w:lang w:val="en-US"/>
+        </w:rPr>
         <w:t>cat</w:t>
       </w:r>
       <w:proofErr w:type="gramEnd"/>
       <w:r>
         <w:rPr>
-          <w:rFonts w:ascii="Courier New" w:hAnsi="Courier New" w:cs="Courier New"/>
-          <w:b/>
-          <w:color w:val="0070C0"/>
+          <w:lang w:val="en-US"/>
         </w:rPr>
         <w:t xml:space="preserve"> /</w:t>
       </w:r>
       <w:proofErr w:type="spellStart"/>
       <w:r>
         <w:rPr>
-          <w:rFonts w:ascii="Courier New" w:hAnsi="Courier New" w:cs="Courier New"/>
-          <w:b/>
-          <w:color w:val="0070C0"/>
+          <w:lang w:val="en-US"/>
         </w:rPr>
         <w:t>etc</w:t>
       </w:r>
       <w:proofErr w:type="spellEnd"/>
       <w:r>
         <w:rPr>
-          <w:rFonts w:ascii="Courier New" w:hAnsi="Courier New" w:cs="Courier New"/>
-          <w:b/>
-          <w:color w:val="0070C0"/>
+          <w:lang w:val="en-US"/>
         </w:rPr>
         <w:t>/default/keyboard</w:t>
       </w:r>
     </w:p>
-    <w:p>
+    <w:p/>
+    <w:p>
+      <w:proofErr w:type="spellStart"/>
       <w:r>
         <w:t>Mint</w:t>
       </w:r>
-    </w:p>
-    <w:p>
-      <w:pPr>
-        <w:rPr>
-          <w:rFonts w:ascii="Courier New" w:hAnsi="Courier New" w:cs="Courier New"/>
-          <w:b/>
-          <w:color w:val="0070C0"/>
+      <w:proofErr w:type="spellEnd"/>
+    </w:p>
+    <w:p>
+      <w:pPr>
+        <w:pStyle w:val="PrformatHTML"/>
+        <w:pBdr>
+          <w:top w:val="dashed" w:sz="6" w:space="12" w:color="CC2244"/>
+          <w:left w:val="dashed" w:sz="6" w:space="12" w:color="CC2244"/>
+          <w:bottom w:val="dashed" w:sz="6" w:space="12" w:color="CC2244"/>
+          <w:right w:val="dashed" w:sz="6" w:space="12" w:color="CC2244"/>
+        </w:pBdr>
+        <w:rPr>
           <w:lang w:val="en-US"/>
         </w:rPr>
       </w:pPr>
@@ -3397,9 +3408,6 @@
       <w:proofErr w:type="gramStart"/>
       <w:r>
         <w:rPr>
-          <w:rFonts w:ascii="Courier New" w:hAnsi="Courier New" w:cs="Courier New"/>
-          <w:b/>
-          <w:color w:val="0070C0"/>
           <w:lang w:val="en-US"/>
         </w:rPr>
         <w:t>sudo</w:t>
@@ -3408,9 +3416,6 @@
       <w:proofErr w:type="gramEnd"/>
       <w:r>
         <w:rPr>
-          <w:rFonts w:ascii="Courier New" w:hAnsi="Courier New" w:cs="Courier New"/>
-          <w:b/>
-          <w:color w:val="0070C0"/>
           <w:lang w:val="en-US"/>
         </w:rPr>
         <w:t xml:space="preserve"> </w:t>
@@ -3418,9 +3423,6 @@
       <w:proofErr w:type="spellStart"/>
       <w:r>
         <w:rPr>
-          <w:rFonts w:ascii="Courier New" w:hAnsi="Courier New" w:cs="Courier New"/>
-          <w:b/>
-          <w:color w:val="0070C0"/>
           <w:lang w:val="en-US"/>
         </w:rPr>
         <w:t>loadkeys</w:t>
@@ -3428,9 +3430,6 @@
       <w:proofErr w:type="spellEnd"/>
       <w:r>
         <w:rPr>
-          <w:rFonts w:ascii="Courier New" w:hAnsi="Courier New" w:cs="Courier New"/>
-          <w:b/>
-          <w:color w:val="0070C0"/>
           <w:lang w:val="en-US"/>
         </w:rPr>
         <w:t xml:space="preserve"> us</w:t>
@@ -3438,10 +3437,14 @@
     </w:p>
     <w:p>
       <w:pPr>
-        <w:rPr>
-          <w:rFonts w:ascii="Courier New" w:hAnsi="Courier New" w:cs="Courier New"/>
-          <w:b/>
-          <w:color w:val="0070C0"/>
+        <w:pStyle w:val="PrformatHTML"/>
+        <w:pBdr>
+          <w:top w:val="dashed" w:sz="6" w:space="12" w:color="CC2244"/>
+          <w:left w:val="dashed" w:sz="6" w:space="12" w:color="CC2244"/>
+          <w:bottom w:val="dashed" w:sz="6" w:space="12" w:color="CC2244"/>
+          <w:right w:val="dashed" w:sz="6" w:space="12" w:color="CC2244"/>
+        </w:pBdr>
+        <w:rPr>
           <w:lang w:val="en-US"/>
         </w:rPr>
       </w:pPr>
@@ -3449,9 +3452,6 @@
       <w:proofErr w:type="gramStart"/>
       <w:r>
         <w:rPr>
-          <w:rFonts w:ascii="Courier New" w:hAnsi="Courier New" w:cs="Courier New"/>
-          <w:b/>
-          <w:color w:val="0070C0"/>
           <w:lang w:val="en-US"/>
         </w:rPr>
         <w:t>sudo</w:t>
@@ -3460,9 +3460,6 @@
       <w:proofErr w:type="gramEnd"/>
       <w:r>
         <w:rPr>
-          <w:rFonts w:ascii="Courier New" w:hAnsi="Courier New" w:cs="Courier New"/>
-          <w:b/>
-          <w:color w:val="0070C0"/>
           <w:lang w:val="en-US"/>
         </w:rPr>
         <w:t xml:space="preserve"> </w:t>
@@ -3470,9 +3467,6 @@
       <w:proofErr w:type="spellStart"/>
       <w:r>
         <w:rPr>
-          <w:rFonts w:ascii="Courier New" w:hAnsi="Courier New" w:cs="Courier New"/>
-          <w:b/>
-          <w:color w:val="0070C0"/>
           <w:lang w:val="en-US"/>
         </w:rPr>
         <w:t>loadkeys</w:t>
@@ -3480,9 +3474,6 @@
       <w:proofErr w:type="spellEnd"/>
       <w:r>
         <w:rPr>
-          <w:rFonts w:ascii="Courier New" w:hAnsi="Courier New" w:cs="Courier New"/>
-          <w:b/>
-          <w:color w:val="0070C0"/>
           <w:lang w:val="en-US"/>
         </w:rPr>
         <w:t xml:space="preserve"> </w:t>
@@ -3490,35 +3481,46 @@
       <w:proofErr w:type="spellStart"/>
       <w:r>
         <w:rPr>
-          <w:rFonts w:ascii="Courier New" w:hAnsi="Courier New" w:cs="Courier New"/>
-          <w:b/>
-          <w:color w:val="0070C0"/>
           <w:lang w:val="en-US"/>
         </w:rPr>
         <w:t>fr</w:t>
       </w:r>
       <w:proofErr w:type="spellEnd"/>
     </w:p>
-    <w:p>
-      <w:r>
+    <w:p/>
+    <w:p>
+      <w:pPr>
+        <w:rPr>
+          <w:lang w:val="en-US"/>
+        </w:rPr>
+      </w:pPr>
+      <w:proofErr w:type="spellStart"/>
+      <w:r>
+        <w:rPr>
+          <w:lang w:val="en-US"/>
+        </w:rPr>
         <w:t>Debian</w:t>
       </w:r>
-    </w:p>
-    <w:p>
-      <w:pPr>
-        <w:rPr>
-          <w:rFonts w:ascii="Courier New" w:hAnsi="Courier New" w:cs="Courier New"/>
-          <w:b/>
-          <w:color w:val="0070C0"/>
+      <w:proofErr w:type="spellEnd"/>
+    </w:p>
+    <w:p>
+      <w:pPr>
+        <w:pStyle w:val="PrformatHTML"/>
+        <w:pBdr>
+          <w:top w:val="dashed" w:sz="6" w:space="12" w:color="CC2244"/>
+          <w:left w:val="dashed" w:sz="6" w:space="12" w:color="CC2244"/>
+          <w:bottom w:val="dashed" w:sz="6" w:space="12" w:color="CC2244"/>
+          <w:right w:val="dashed" w:sz="6" w:space="12" w:color="CC2244"/>
+        </w:pBdr>
+        <w:rPr>
+          <w:lang w:val="en-US"/>
         </w:rPr>
       </w:pPr>
       <w:proofErr w:type="spellStart"/>
       <w:proofErr w:type="gramStart"/>
       <w:r>
         <w:rPr>
-          <w:rFonts w:ascii="Courier New" w:hAnsi="Courier New" w:cs="Courier New"/>
-          <w:b/>
-          <w:color w:val="0070C0"/>
+          <w:lang w:val="en-US"/>
         </w:rPr>
         <w:t>sudo</w:t>
       </w:r>
@@ -3526,31 +3528,26 @@
       <w:proofErr w:type="gramEnd"/>
       <w:r>
         <w:rPr>
-          <w:rFonts w:ascii="Courier New" w:hAnsi="Courier New" w:cs="Courier New"/>
-          <w:b/>
-          <w:color w:val="0070C0"/>
+          <w:lang w:val="en-US"/>
         </w:rPr>
         <w:t xml:space="preserve"> </w:t>
       </w:r>
       <w:proofErr w:type="spellStart"/>
       <w:r>
         <w:rPr>
-          <w:rFonts w:ascii="Courier New" w:hAnsi="Courier New" w:cs="Courier New"/>
-          <w:b/>
-          <w:color w:val="0070C0"/>
+          <w:lang w:val="en-US"/>
         </w:rPr>
         <w:t>dpkg</w:t>
       </w:r>
       <w:proofErr w:type="spellEnd"/>
       <w:r>
         <w:rPr>
-          <w:rFonts w:ascii="Courier New" w:hAnsi="Courier New" w:cs="Courier New"/>
-          <w:b/>
-          <w:color w:val="0070C0"/>
+          <w:lang w:val="en-US"/>
         </w:rPr>
         <w:t>-reconfigure keyboard</w:t>
       </w:r>
     </w:p>
+    <w:p/>
     <w:p>
       <w:r>
         <w:t xml:space="preserve">En mode graphique : </w:t>
@@ -3585,10 +3582,14 @@
     </w:p>
     <w:p>
       <w:pPr>
-        <w:rPr>
-          <w:rFonts w:ascii="Courier New" w:hAnsi="Courier New" w:cs="Courier New"/>
-          <w:b/>
-          <w:color w:val="0070C0"/>
+        <w:pStyle w:val="PrformatHTML"/>
+        <w:pBdr>
+          <w:top w:val="dashed" w:sz="6" w:space="12" w:color="CC2244"/>
+          <w:left w:val="dashed" w:sz="6" w:space="12" w:color="CC2244"/>
+          <w:bottom w:val="dashed" w:sz="6" w:space="12" w:color="CC2244"/>
+          <w:right w:val="dashed" w:sz="6" w:space="12" w:color="CC2244"/>
+        </w:pBdr>
+        <w:rPr>
           <w:lang w:val="en-US"/>
         </w:rPr>
       </w:pPr>
@@ -3596,9 +3597,6 @@
       <w:proofErr w:type="gramStart"/>
       <w:r>
         <w:rPr>
-          <w:rFonts w:ascii="Courier New" w:hAnsi="Courier New" w:cs="Courier New"/>
-          <w:b/>
-          <w:color w:val="0070C0"/>
           <w:lang w:val="en-US"/>
         </w:rPr>
         <w:t>sudo</w:t>
@@ -3607,9 +3605,6 @@
       <w:proofErr w:type="gramEnd"/>
       <w:r>
         <w:rPr>
-          <w:rFonts w:ascii="Courier New" w:hAnsi="Courier New" w:cs="Courier New"/>
-          <w:b/>
-          <w:color w:val="0070C0"/>
           <w:lang w:val="en-US"/>
         </w:rPr>
         <w:t xml:space="preserve"> apt-get install </w:t>
@@ -3617,9 +3612,6 @@
       <w:proofErr w:type="spellStart"/>
       <w:r>
         <w:rPr>
-          <w:rFonts w:ascii="Courier New" w:hAnsi="Courier New" w:cs="Courier New"/>
-          <w:b/>
-          <w:color w:val="0070C0"/>
           <w:lang w:val="en-US"/>
         </w:rPr>
         <w:t>openssh</w:t>
@@ -3627,14 +3619,12 @@
       <w:proofErr w:type="spellEnd"/>
       <w:r>
         <w:rPr>
-          <w:rFonts w:ascii="Courier New" w:hAnsi="Courier New" w:cs="Courier New"/>
-          <w:b/>
-          <w:color w:val="0070C0"/>
           <w:lang w:val="en-US"/>
         </w:rPr>
         <w:t>-server</w:t>
       </w:r>
     </w:p>
+    <w:p/>
     <w:p>
       <w:r>
         <w:t xml:space="preserve">Se connecter à la machine avec </w:t>
@@ -3671,10 +3661,10 @@
       <w:r>
         <w:t xml:space="preserve"> </w:t>
       </w:r>
+    </w:p>
+    <w:p>
       <w:bookmarkStart w:id="0" w:name="_GoBack"/>
       <w:bookmarkEnd w:id="0"/>
-    </w:p>
-    <w:p>
       <w:r>
         <w:t xml:space="preserve">Télécharger </w:t>
       </w:r>
@@ -3714,6 +3704,7 @@
       </w:r>
       <w:proofErr w:type="spellEnd"/>
     </w:p>
+    <w:p/>
     <w:p>
       <w:pPr>
         <w:pStyle w:val="Titre2"/>
@@ -3739,6 +3730,7 @@
     </w:p>
     <w:p>
       <w:r>
+        <w:lastRenderedPageBreak/>
         <w:t xml:space="preserve">Mettre le DNS </w:t>
       </w:r>
       <w:proofErr w:type="spellStart"/>
@@ -4867,6 +4859,56 @@
       <w:szCs w:val="24"/>
     </w:rPr>
   </w:style>
+  <w:style w:type="paragraph" w:styleId="PrformatHTML">
+    <w:name w:val="HTML Preformatted"/>
+    <w:basedOn w:val="Normal"/>
+    <w:link w:val="PrformatHTMLCar"/>
+    <w:uiPriority w:val="99"/>
+    <w:semiHidden/>
+    <w:unhideWhenUsed/>
+    <w:rsid w:val="008752F1"/>
+    <w:pPr>
+      <w:tabs>
+        <w:tab w:val="left" w:pos="916"/>
+        <w:tab w:val="left" w:pos="1832"/>
+        <w:tab w:val="left" w:pos="2748"/>
+        <w:tab w:val="left" w:pos="3664"/>
+        <w:tab w:val="left" w:pos="4580"/>
+        <w:tab w:val="left" w:pos="5496"/>
+        <w:tab w:val="left" w:pos="6412"/>
+        <w:tab w:val="left" w:pos="7328"/>
+        <w:tab w:val="left" w:pos="8244"/>
+        <w:tab w:val="left" w:pos="9160"/>
+        <w:tab w:val="left" w:pos="10076"/>
+        <w:tab w:val="left" w:pos="10992"/>
+        <w:tab w:val="left" w:pos="11908"/>
+        <w:tab w:val="left" w:pos="12824"/>
+        <w:tab w:val="left" w:pos="13740"/>
+        <w:tab w:val="left" w:pos="14656"/>
+      </w:tabs>
+      <w:spacing w:after="0" w:line="240" w:lineRule="auto"/>
+    </w:pPr>
+    <w:rPr>
+      <w:rFonts w:ascii="Courier New" w:eastAsia="Times New Roman" w:hAnsi="Courier New" w:cs="Courier New"/>
+      <w:sz w:val="20"/>
+      <w:szCs w:val="20"/>
+      <w:lang w:eastAsia="fr-FR"/>
+    </w:rPr>
+  </w:style>
+  <w:style w:type="character" w:customStyle="1" w:styleId="PrformatHTMLCar">
+    <w:name w:val="Préformaté HTML Car"/>
+    <w:basedOn w:val="Policepardfaut"/>
+    <w:link w:val="PrformatHTML"/>
+    <w:uiPriority w:val="99"/>
+    <w:semiHidden/>
+    <w:rsid w:val="008752F1"/>
+    <w:rPr>
+      <w:rFonts w:ascii="Courier New" w:eastAsia="Times New Roman" w:hAnsi="Courier New" w:cs="Courier New"/>
+      <w:sz w:val="20"/>
+      <w:szCs w:val="20"/>
+      <w:lang w:eastAsia="fr-FR"/>
+    </w:rPr>
+  </w:style>
 </w:styles>
 </file>
 
@@ -5531,6 +5573,56 @@
       <w:szCs w:val="24"/>
     </w:rPr>
   </w:style>
+  <w:style w:type="paragraph" w:styleId="PrformatHTML">
+    <w:name w:val="HTML Preformatted"/>
+    <w:basedOn w:val="Normal"/>
+    <w:link w:val="PrformatHTMLCar"/>
+    <w:uiPriority w:val="99"/>
+    <w:semiHidden/>
+    <w:unhideWhenUsed/>
+    <w:rsid w:val="008752F1"/>
+    <w:pPr>
+      <w:tabs>
+        <w:tab w:val="left" w:pos="916"/>
+        <w:tab w:val="left" w:pos="1832"/>
+        <w:tab w:val="left" w:pos="2748"/>
+        <w:tab w:val="left" w:pos="3664"/>
+        <w:tab w:val="left" w:pos="4580"/>
+        <w:tab w:val="left" w:pos="5496"/>
+        <w:tab w:val="left" w:pos="6412"/>
+        <w:tab w:val="left" w:pos="7328"/>
+        <w:tab w:val="left" w:pos="8244"/>
+        <w:tab w:val="left" w:pos="9160"/>
+        <w:tab w:val="left" w:pos="10076"/>
+        <w:tab w:val="left" w:pos="10992"/>
+        <w:tab w:val="left" w:pos="11908"/>
+        <w:tab w:val="left" w:pos="12824"/>
+        <w:tab w:val="left" w:pos="13740"/>
+        <w:tab w:val="left" w:pos="14656"/>
+      </w:tabs>
+      <w:spacing w:after="0" w:line="240" w:lineRule="auto"/>
+    </w:pPr>
+    <w:rPr>
+      <w:rFonts w:ascii="Courier New" w:eastAsia="Times New Roman" w:hAnsi="Courier New" w:cs="Courier New"/>
+      <w:sz w:val="20"/>
+      <w:szCs w:val="20"/>
+      <w:lang w:eastAsia="fr-FR"/>
+    </w:rPr>
+  </w:style>
+  <w:style w:type="character" w:customStyle="1" w:styleId="PrformatHTMLCar">
+    <w:name w:val="Préformaté HTML Car"/>
+    <w:basedOn w:val="Policepardfaut"/>
+    <w:link w:val="PrformatHTML"/>
+    <w:uiPriority w:val="99"/>
+    <w:semiHidden/>
+    <w:rsid w:val="008752F1"/>
+    <w:rPr>
+      <w:rFonts w:ascii="Courier New" w:eastAsia="Times New Roman" w:hAnsi="Courier New" w:cs="Courier New"/>
+      <w:sz w:val="20"/>
+      <w:szCs w:val="20"/>
+      <w:lang w:eastAsia="fr-FR"/>
+    </w:rPr>
+  </w:style>
 </w:styles>
 </file>
 

</xml_diff>